<commit_message>
Server setup C++ updated TD added
</commit_message>
<xml_diff>
--- a/AlexeyOmelchenkoCpp.docx
+++ b/AlexeyOmelchenkoCpp.docx
@@ -1,6 +1,6 @@
 
 <file path=word/document.xml><?xml version="1.0" encoding="utf-8"?>
-<w:document xmlns:wpc="http://schemas.microsoft.com/office/word/2010/wordprocessingCanvas" xmlns:mc="http://schemas.openxmlformats.org/markup-compatibility/2006" xmlns:o="urn:schemas-microsoft-com:office:office" xmlns:r="http://schemas.openxmlformats.org/officeDocument/2006/relationships" xmlns:m="http://schemas.openxmlformats.org/officeDocument/2006/math" xmlns:v="urn:schemas-microsoft-com:vml" xmlns:wp14="http://schemas.microsoft.com/office/word/2010/wordprocessingDrawing" xmlns:wp="http://schemas.openxmlformats.org/drawingml/2006/wordprocessingDrawing" xmlns:w10="urn:schemas-microsoft-com:office:word" xmlns:w="http://schemas.openxmlformats.org/wordprocessingml/2006/main" xmlns:w14="http://schemas.microsoft.com/office/word/2010/wordml" xmlns:wpg="http://schemas.microsoft.com/office/word/2010/wordprocessingGroup" xmlns:wpi="http://schemas.microsoft.com/office/word/2010/wordprocessingInk" xmlns:wne="http://schemas.microsoft.com/office/word/2006/wordml" xmlns:wps="http://schemas.microsoft.com/office/word/2010/wordprocessingShape" mc:Ignorable="w14 wp14">
+<w:document xmlns:wpc="http://schemas.microsoft.com/office/word/2010/wordprocessingCanvas" xmlns:mc="http://schemas.openxmlformats.org/markup-compatibility/2006" xmlns:o="urn:schemas-microsoft-com:office:office" xmlns:r="http://schemas.openxmlformats.org/officeDocument/2006/relationships" xmlns:m="http://schemas.openxmlformats.org/officeDocument/2006/math" xmlns:v="urn:schemas-microsoft-com:vml" xmlns:wp14="http://schemas.microsoft.com/office/word/2010/wordprocessingDrawing" xmlns:wp="http://schemas.openxmlformats.org/drawingml/2006/wordprocessingDrawing" xmlns:w10="urn:schemas-microsoft-com:office:word" xmlns:w="http://schemas.openxmlformats.org/wordprocessingml/2006/main" xmlns:w14="http://schemas.microsoft.com/office/word/2010/wordml" xmlns:w15="http://schemas.microsoft.com/office/word/2012/wordml" xmlns:wpg="http://schemas.microsoft.com/office/word/2010/wordprocessingGroup" xmlns:wpi="http://schemas.microsoft.com/office/word/2010/wordprocessingInk" xmlns:wne="http://schemas.microsoft.com/office/word/2006/wordml" xmlns:wps="http://schemas.microsoft.com/office/word/2010/wordprocessingShape" mc:Ignorable="w14 w15 wp14">
   <w:body>
     <w:p>
       <w:pPr>
@@ -38,7 +38,7 @@
       <w:r>
         <w:t xml:space="preserve">E-mail: </w:t>
       </w:r>
-      <w:hyperlink r:id="rId6" w:tgtFrame="_top">
+      <w:hyperlink r:id="rId5" w:tgtFrame="_top">
         <w:r>
           <w:rPr>
             <w:rStyle w:val="ab"/>
@@ -105,10 +105,7 @@
         <w:spacing w:after="0" w:line="240" w:lineRule="auto"/>
       </w:pPr>
       <w:r>
-        <w:t xml:space="preserve">A challenging position that can utilize and further sharpen my expertise </w:t>
-      </w:r>
-      <w:r>
-        <w:t>in development of high-performance enterprise-level software</w:t>
+        <w:t>A challenging position that can utilize and further sharpen my expertise in development of high-performance enterprise-level software</w:t>
       </w:r>
     </w:p>
     <w:p>
@@ -146,7 +143,7 @@
         <w:t>Over 1</w:t>
       </w:r>
       <w:r>
-        <w:t>6</w:t>
+        <w:t>8</w:t>
       </w:r>
       <w:r>
         <w:t xml:space="preserve"> years of software development experience</w:t>
@@ -181,10 +178,7 @@
         <w:spacing w:after="0" w:line="240" w:lineRule="auto"/>
       </w:pPr>
       <w:r>
-        <w:t>Strong experience in design and development of client-server enterprise sy</w:t>
-      </w:r>
-      <w:r>
-        <w:t>stems</w:t>
+        <w:t>Strong experience in design and development of client-server enterprise systems</w:t>
       </w:r>
     </w:p>
     <w:p>
@@ -264,7 +258,13 @@
         <w:spacing w:after="0" w:line="240" w:lineRule="auto"/>
       </w:pPr>
       <w:r>
-        <w:t>Over 6 years of software systems development for major financial institutions in USA and Europe</w:t>
+        <w:t xml:space="preserve">Over </w:t>
+      </w:r>
+      <w:r>
+        <w:t>8</w:t>
+      </w:r>
+      <w:r>
+        <w:t xml:space="preserve"> years of software systems development for major financial institutions in USA and Europe</w:t>
       </w:r>
     </w:p>
     <w:p>
@@ -312,10 +312,7 @@
         <w:spacing w:after="0" w:line="240" w:lineRule="auto"/>
       </w:pPr>
       <w:r>
-        <w:t>Excellent communication and inter</w:t>
-      </w:r>
-      <w:r>
-        <w:t>personal skills, leadership and teamwork</w:t>
+        <w:t>Excellent communication and interpersonal skills, leadership and teamwork</w:t>
       </w:r>
     </w:p>
     <w:p>
@@ -348,19 +345,10 @@
         <w:t>Programming</w:t>
       </w:r>
       <w:r>
-        <w:t xml:space="preserve"> languages: C++ (up to C++14</w:t>
-      </w:r>
-      <w:r>
-        <w:t>), C#, .Net, C, Java, Objective-C, SQL, Python,</w:t>
-      </w:r>
-    </w:p>
-    <w:p>
-      <w:pPr>
-        <w:pStyle w:val="ad"/>
-        <w:spacing w:after="0" w:line="240" w:lineRule="auto"/>
-      </w:pPr>
-      <w:r>
-        <w:t xml:space="preserve">                                         Perl,</w:t>
+        <w:t xml:space="preserve"> languages: C++ (C++14</w:t>
+      </w:r>
+      <w:r>
+        <w:t>), C#, .Net, C, SQL, Python, Perl,</w:t>
       </w:r>
       <w:r>
         <w:t xml:space="preserve"> PowerShell,</w:t>
@@ -383,10 +371,7 @@
       </w:r>
       <w:proofErr w:type="spellEnd"/>
       <w:r>
-        <w:t xml:space="preserve">, Win32 API, </w:t>
-      </w:r>
-      <w:r>
-        <w:t>MFC, ATL, WTL, COM, Intel TBB, FIX,</w:t>
+        <w:t>, Win32 API, MFC, ATL, WTL, COM, Intel TBB, FIX,</w:t>
       </w:r>
     </w:p>
     <w:p>
@@ -413,38 +398,61 @@
       <w:r>
         <w:t xml:space="preserve"> ICE, </w:t>
       </w:r>
-      <w:r>
-        <w:t>P/Invoke, JNI</w:t>
-      </w:r>
-    </w:p>
-    <w:p>
-      <w:pPr>
-        <w:pStyle w:val="ad"/>
-        <w:spacing w:after="0" w:line="240" w:lineRule="auto"/>
-      </w:pPr>
-      <w:r>
-        <w:t>Architecture &amp; design:       UML, Design Patterns</w:t>
-      </w:r>
-    </w:p>
-    <w:p>
-      <w:pPr>
-        <w:pStyle w:val="ad"/>
-        <w:spacing w:after="0" w:line="240" w:lineRule="auto"/>
-      </w:pPr>
-      <w:r>
-        <w:t>Web technologies:            HTML, XML, XSLT, PHP, LAMP</w:t>
-      </w:r>
-    </w:p>
-    <w:p>
-      <w:pPr>
-        <w:pStyle w:val="ad"/>
-        <w:spacing w:after="0" w:line="240" w:lineRule="auto"/>
-      </w:pPr>
-      <w:r>
-        <w:t xml:space="preserve">RDBMS:                    </w:t>
-      </w:r>
-      <w:r>
-        <w:t xml:space="preserve">        Oracle Database, MS SQL Server, MySQL, Sybase ASE</w:t>
+      <w:proofErr w:type="spellStart"/>
+      <w:r>
+        <w:t>ZeroMQ</w:t>
+      </w:r>
+      <w:proofErr w:type="spellEnd"/>
+      <w:r>
+        <w:t>, MQTT, Solace</w:t>
+      </w:r>
+    </w:p>
+    <w:p>
+      <w:pPr>
+        <w:pStyle w:val="ad"/>
+        <w:spacing w:after="0" w:line="240" w:lineRule="auto"/>
+      </w:pPr>
+      <w:r>
+        <w:t xml:space="preserve">Web technologies:  </w:t>
+      </w:r>
+      <w:r>
+        <w:t xml:space="preserve">          Rest, SOAP, HTML, XML, XSLT, JSON</w:t>
+      </w:r>
+    </w:p>
+    <w:p>
+      <w:pPr>
+        <w:pStyle w:val="ad"/>
+        <w:spacing w:after="0" w:line="240" w:lineRule="auto"/>
+      </w:pPr>
+      <w:proofErr w:type="spellStart"/>
+      <w:r>
+        <w:t>NoSQL</w:t>
+      </w:r>
+      <w:proofErr w:type="spellEnd"/>
+      <w:r>
+        <w:t xml:space="preserve">:                             </w:t>
+      </w:r>
+      <w:proofErr w:type="spellStart"/>
+      <w:r>
+        <w:t>Redis</w:t>
+      </w:r>
+      <w:proofErr w:type="spellEnd"/>
+      <w:r>
+        <w:t xml:space="preserve">, </w:t>
+      </w:r>
+      <w:proofErr w:type="spellStart"/>
+      <w:r>
+        <w:t>Aerospike</w:t>
+      </w:r>
+      <w:proofErr w:type="spellEnd"/>
+    </w:p>
+    <w:p>
+      <w:pPr>
+        <w:pStyle w:val="ad"/>
+        <w:spacing w:after="0" w:line="240" w:lineRule="auto"/>
+      </w:pPr>
+      <w:r>
+        <w:t>RDBMS:                            Oracle Database, MS SQL Server, MySQL, Sybase ASE</w:t>
       </w:r>
     </w:p>
     <w:p>
@@ -470,7 +478,15 @@
       </w:r>
       <w:proofErr w:type="spellEnd"/>
       <w:r>
-        <w:t xml:space="preserve">, CVS, SVN (Subversion), </w:t>
+        <w:t xml:space="preserve">, Bamboo, </w:t>
+      </w:r>
+      <w:proofErr w:type="spellStart"/>
+      <w:r>
+        <w:t>Bitbucket</w:t>
+      </w:r>
+      <w:proofErr w:type="spellEnd"/>
+      <w:r>
+        <w:t xml:space="preserve">, CVS, SVN, </w:t>
       </w:r>
       <w:proofErr w:type="spellStart"/>
       <w:r>
@@ -490,10 +506,7 @@
       </w:r>
       <w:proofErr w:type="spellEnd"/>
       <w:r>
-        <w:t xml:space="preserve"> St</w:t>
-      </w:r>
-      <w:r>
-        <w:t xml:space="preserve">udio, Code::Blocks, </w:t>
+        <w:t xml:space="preserve"> Studio, Code::Blocks, </w:t>
       </w:r>
       <w:proofErr w:type="spellStart"/>
       <w:r>
@@ -535,7 +548,15 @@
         <w:spacing w:after="0" w:line="240" w:lineRule="auto"/>
       </w:pPr>
       <w:r>
-        <w:t xml:space="preserve">Virtualization:                    VMware, Xen, </w:t>
+        <w:t xml:space="preserve">Virtualization:                    VMware, </w:t>
+      </w:r>
+      <w:proofErr w:type="spellStart"/>
+      <w:r>
+        <w:t>Xen</w:t>
+      </w:r>
+      <w:proofErr w:type="spellEnd"/>
+      <w:r>
+        <w:t xml:space="preserve">, </w:t>
       </w:r>
       <w:proofErr w:type="spellStart"/>
       <w:r>
@@ -557,10 +578,13 @@
         <w:spacing w:after="0" w:line="240" w:lineRule="auto"/>
       </w:pPr>
       <w:r>
-        <w:t>Development proce</w:t>
-      </w:r>
-      <w:r>
-        <w:t>ss:      Agile, Iterative methodologies, Scrum, TDD, FDD, PSP, TSP, XP</w:t>
+        <w:t xml:space="preserve">Development process:      Agile, Iterative </w:t>
+      </w:r>
+      <w:r>
+        <w:t>methodologies, Scrum, TDD, ATDD, FDD</w:t>
+      </w:r>
+      <w:r>
+        <w:t>, XP</w:t>
       </w:r>
     </w:p>
     <w:p>
@@ -594,44 +618,23 @@
           <w:rStyle w:val="a"/>
           <w:b/>
         </w:rPr>
-        <w:t>2016 – Present</w:t>
+        <w:t>2016</w:t>
       </w:r>
       <w:r>
         <w:rPr>
           <w:rStyle w:val="a"/>
           <w:b/>
         </w:rPr>
-        <w:t xml:space="preserve">, Software </w:t>
+        <w:t xml:space="preserve"> – Present, Lead Software Developer</w:t>
       </w:r>
       <w:r>
         <w:rPr>
           <w:rStyle w:val="a"/>
           <w:b/>
         </w:rPr>
-        <w:t>Development Consultant</w:t>
-      </w:r>
-      <w:r>
-        <w:rPr>
-          <w:rStyle w:val="a"/>
-          <w:b/>
-        </w:rPr>
-        <w:t xml:space="preserve">, </w:t>
-      </w:r>
-      <w:r>
-        <w:rPr>
-          <w:rStyle w:val="a"/>
-          <w:b/>
-        </w:rPr>
-        <w:t>Charles Schwab</w:t>
-      </w:r>
-      <w:r>
-        <w:rPr>
-          <w:rStyle w:val="a"/>
-          <w:b/>
-        </w:rPr>
-        <w:t xml:space="preserve"> (</w:t>
-      </w:r>
-      <w:hyperlink r:id="rId7" w:tgtFrame="_top">
+        <w:t>, Charles Schwab (</w:t>
+      </w:r>
+      <w:hyperlink r:id="rId6" w:tgtFrame="_top">
         <w:r>
           <w:rPr>
             <w:rStyle w:val="ab"/>
@@ -645,17 +648,8 @@
           <w:rStyle w:val="a"/>
           <w:b/>
         </w:rPr>
-        <w:t xml:space="preserve">), </w:t>
-      </w:r>
-      <w:proofErr w:type="gramStart"/>
-      <w:r>
-        <w:rPr>
-          <w:rStyle w:val="a"/>
-          <w:b/>
-        </w:rPr>
-        <w:t>Austin</w:t>
-      </w:r>
-      <w:proofErr w:type="gramEnd"/>
+        <w:t>), Austin</w:t>
+      </w:r>
       <w:r>
         <w:rPr>
           <w:rStyle w:val="a"/>
@@ -677,56 +671,84 @@
         <w:spacing w:after="0" w:line="240" w:lineRule="auto"/>
       </w:pPr>
       <w:r>
-        <w:t>Systems: Enterprise System Data Bus, Market Data and Quotes Gateway</w:t>
-      </w:r>
-    </w:p>
-    <w:p>
-      <w:pPr>
-        <w:pStyle w:val="ad"/>
-        <w:spacing w:after="0" w:line="240" w:lineRule="auto"/>
-      </w:pPr>
+        <w:t>Systems: Enterprise Data Bus, Market Data and Quotes Gateway</w:t>
+      </w:r>
+      <w:r>
+        <w:t>s, Document Flow Automation</w:t>
+      </w:r>
+    </w:p>
+    <w:p>
+      <w:pPr>
+        <w:pStyle w:val="ad"/>
+        <w:spacing w:after="0" w:line="240" w:lineRule="auto"/>
+      </w:pPr>
+      <w:r>
+        <w:t>A set of middleware services and protocols that provide various financial and markets information to front office and cl</w:t>
+      </w:r>
+      <w:r>
+        <w:t>ient facing applications. The ED</w:t>
+      </w:r>
+      <w:r>
+        <w:t xml:space="preserve">B is a high performance, secure and robust transport solution for data streaming across multiple systems inside the company and for external client applications. </w:t>
+      </w:r>
+      <w:r>
+        <w:t>It is built on top of MQTT protocol.</w:t>
+      </w:r>
+    </w:p>
+    <w:p>
+      <w:pPr>
+        <w:pStyle w:val="af2"/>
+        <w:numPr>
+          <w:ilvl w:val="0"/>
+          <w:numId w:val="3"/>
+        </w:numPr>
+        <w:tabs>
+          <w:tab w:val="left" w:pos="0"/>
+        </w:tabs>
+        <w:spacing w:after="0" w:line="240" w:lineRule="auto"/>
+      </w:pPr>
+      <w:r>
+        <w:t>Participated in a team that developed Enterprise Data Bus - a complex solution built around Solace messaging system and MQTT protocol.</w:t>
+      </w:r>
+    </w:p>
+    <w:p>
+      <w:pPr>
+        <w:pStyle w:val="af2"/>
+        <w:numPr>
+          <w:ilvl w:val="0"/>
+          <w:numId w:val="3"/>
+        </w:numPr>
+        <w:tabs>
+          <w:tab w:val="left" w:pos="0"/>
+        </w:tabs>
+        <w:spacing w:after="0" w:line="240" w:lineRule="auto"/>
+      </w:pPr>
+      <w:r>
+        <w:t>Implemented core component of the solution - Subscription Manager.</w:t>
+      </w:r>
+    </w:p>
+    <w:p>
+      <w:pPr>
+        <w:pStyle w:val="af2"/>
+        <w:numPr>
+          <w:ilvl w:val="0"/>
+          <w:numId w:val="3"/>
+        </w:numPr>
+        <w:tabs>
+          <w:tab w:val="left" w:pos="0"/>
+        </w:tabs>
+        <w:spacing w:after="0" w:line="240" w:lineRule="auto"/>
+      </w:pPr>
+      <w:r>
+        <w:t xml:space="preserve">Implemented LDAP protocol for </w:t>
+      </w:r>
       <w:proofErr w:type="gramStart"/>
       <w:r>
-        <w:t>A set of middleware services and protocols that provide various financial and markets information to front office and client facing applications.</w:t>
+        <w:t>clients</w:t>
       </w:r>
       <w:proofErr w:type="gramEnd"/>
       <w:r>
-        <w:t xml:space="preserve"> The ESB is a high performance, secure and robust transport solution for data streaming across multiple systems inside the company and for external client applications. </w:t>
-      </w:r>
-      <w:r>
-        <w:t>It is built on top of MQTT protocol.</w:t>
-      </w:r>
-    </w:p>
-    <w:p>
-      <w:pPr>
-        <w:pStyle w:val="af2"/>
-        <w:numPr>
-          <w:ilvl w:val="0"/>
-          <w:numId w:val="3"/>
-        </w:numPr>
-        <w:tabs>
-          <w:tab w:val="left" w:pos="0"/>
-        </w:tabs>
-        <w:spacing w:after="0" w:line="240" w:lineRule="auto"/>
-      </w:pPr>
-      <w:r>
-        <w:t>Participated in a team that developed Enterprise System Data Bus - a complex solution built around Solace messaging system and MQTT protocol.</w:t>
-      </w:r>
-    </w:p>
-    <w:p>
-      <w:pPr>
-        <w:pStyle w:val="af2"/>
-        <w:numPr>
-          <w:ilvl w:val="0"/>
-          <w:numId w:val="3"/>
-        </w:numPr>
-        <w:tabs>
-          <w:tab w:val="left" w:pos="0"/>
-        </w:tabs>
-        <w:spacing w:after="0" w:line="240" w:lineRule="auto"/>
-      </w:pPr>
-      <w:r>
-        <w:t>Implemented core component of the solution - Subscription Manager.</w:t>
+        <w:t xml:space="preserve"> authentication.</w:t>
       </w:r>
     </w:p>
     <w:p>
@@ -846,13 +868,8 @@
         </w:tabs>
         <w:spacing w:after="0" w:line="240" w:lineRule="auto"/>
       </w:pPr>
-      <w:proofErr w:type="gramStart"/>
-      <w:r>
-        <w:t>Migrated</w:t>
-      </w:r>
-      <w:proofErr w:type="gramEnd"/>
-      <w:r>
-        <w:t xml:space="preserve"> several services to the new messaging solution as a demonstration and a proof of concept.</w:t>
+      <w:r>
+        <w:t>Migrated several services to the new messaging solution as a demonstration and a proof of concept.</w:t>
       </w:r>
     </w:p>
     <w:p>
@@ -900,6 +917,44 @@
         <w:spacing w:after="0" w:line="240" w:lineRule="auto"/>
       </w:pPr>
       <w:r>
+        <w:t>Supported ~3</w:t>
+      </w:r>
+      <w:r>
+        <w:t>0 legacy applications written in Java, C++ and C#.</w:t>
+      </w:r>
+      <w:r>
+        <w:t xml:space="preserve"> Retired some of them.</w:t>
+      </w:r>
+    </w:p>
+    <w:p>
+      <w:pPr>
+        <w:pStyle w:val="af2"/>
+        <w:numPr>
+          <w:ilvl w:val="0"/>
+          <w:numId w:val="3"/>
+        </w:numPr>
+        <w:tabs>
+          <w:tab w:val="left" w:pos="0"/>
+        </w:tabs>
+        <w:spacing w:after="0" w:line="240" w:lineRule="auto"/>
+      </w:pPr>
+      <w:r>
+        <w:t>Supervised secure coding compliance for the department of ~40 people, ~60 applications.</w:t>
+      </w:r>
+    </w:p>
+    <w:p>
+      <w:pPr>
+        <w:pStyle w:val="af2"/>
+        <w:numPr>
+          <w:ilvl w:val="0"/>
+          <w:numId w:val="3"/>
+        </w:numPr>
+        <w:tabs>
+          <w:tab w:val="left" w:pos="0"/>
+        </w:tabs>
+        <w:spacing w:after="0" w:line="240" w:lineRule="auto"/>
+      </w:pPr>
+      <w:r>
         <w:t>Used formal Scrum methodology.</w:t>
       </w:r>
     </w:p>
@@ -925,7 +980,15 @@
       </w:r>
       <w:proofErr w:type="spellEnd"/>
       <w:r>
-        <w:t xml:space="preserve">, MongoDB, Aerospike, TFS, </w:t>
+        <w:t xml:space="preserve">, </w:t>
+      </w:r>
+      <w:proofErr w:type="spellStart"/>
+      <w:r>
+        <w:t>Aerospike</w:t>
+      </w:r>
+      <w:proofErr w:type="spellEnd"/>
+      <w:r>
+        <w:t xml:space="preserve">, TFS, </w:t>
       </w:r>
       <w:proofErr w:type="spellStart"/>
       <w:r>
@@ -945,7 +1008,15 @@
       </w:r>
       <w:proofErr w:type="spellEnd"/>
       <w:r>
-        <w:t>, Windows, Linux, OAuth, SAML, MQTT.</w:t>
+        <w:t xml:space="preserve">, Windows, Linux, </w:t>
+      </w:r>
+      <w:proofErr w:type="spellStart"/>
+      <w:r>
+        <w:t>OAuth</w:t>
+      </w:r>
+      <w:proofErr w:type="spellEnd"/>
+      <w:r>
+        <w:t>, SAML, MQTT.</w:t>
       </w:r>
     </w:p>
     <w:p>
@@ -982,7 +1053,7 @@
         </w:rPr>
         <w:t>, Software Engineer, NCBI (</w:t>
       </w:r>
-      <w:hyperlink r:id="rId8" w:tgtFrame="_top">
+      <w:hyperlink r:id="rId7" w:tgtFrame="_top">
         <w:r>
           <w:rPr>
             <w:rStyle w:val="ab"/>
@@ -1005,35 +1076,16 @@
         <w:spacing w:after="0" w:line="240" w:lineRule="auto"/>
       </w:pPr>
       <w:r>
-        <w:t>Sys</w:t>
-      </w:r>
-      <w:bookmarkStart w:id="0" w:name="_GoBack"/>
-      <w:bookmarkEnd w:id="0"/>
-      <w:r>
-        <w:t xml:space="preserve">tem: NCBI Authentication </w:t>
-      </w:r>
-      <w:r>
-        <w:t>System</w:t>
-      </w:r>
-    </w:p>
-    <w:p>
-      <w:pPr>
-        <w:pStyle w:val="ad"/>
-        <w:spacing w:after="0" w:line="240" w:lineRule="auto"/>
-      </w:pPr>
-      <w:r>
-        <w:t>A Federated Authentication System which integrates authentication systems from hundreds of universities all over US as well as NASA, Google, PayPal and others. Core component of the system is deployed in similar organizations in Canada, UK and Korea</w:t>
-      </w:r>
-      <w:r>
-        <w:t xml:space="preserve">. The system is cross-platform. It can be built for Linux and Windows. NCBI runs it on Linux servers, foreign institutions – </w:t>
-      </w:r>
-      <w:proofErr w:type="gramStart"/>
-      <w:r>
-        <w:t>on</w:t>
-      </w:r>
-      <w:proofErr w:type="gramEnd"/>
-      <w:r>
-        <w:t xml:space="preserve"> Windows. The system processes 20 million transactions per week.</w:t>
+        <w:t>System: NCBI Authentication System</w:t>
+      </w:r>
+    </w:p>
+    <w:p>
+      <w:pPr>
+        <w:pStyle w:val="ad"/>
+        <w:spacing w:after="0" w:line="240" w:lineRule="auto"/>
+      </w:pPr>
+      <w:r>
+        <w:t>A Federated Authentication System which integrates authentication systems from hundreds of universities all over US as well as NASA, Google, PayPal and others. Core component of the system is deployed in similar organizations in Canada, UK and Korea. The system is cross-platform. It can be built for Linux and Windows. NCBI runs it on Linux servers, foreign institutions – on Windows. The system processes 20 million transactions per week.</w:t>
       </w:r>
     </w:p>
     <w:p>
@@ -1049,10 +1101,7 @@
         <w:spacing w:after="0" w:line="240" w:lineRule="auto"/>
       </w:pPr>
       <w:r>
-        <w:t>Assumed responsibility for the authentication system development</w:t>
-      </w:r>
-      <w:r>
-        <w:t xml:space="preserve"> and engineering support.</w:t>
+        <w:t>Assumed responsibility for the authentication system development and engineering support.</w:t>
       </w:r>
     </w:p>
     <w:p>
@@ -1084,10 +1133,7 @@
         <w:spacing w:after="0" w:line="240" w:lineRule="auto"/>
       </w:pPr>
       <w:r>
-        <w:t xml:space="preserve">Worked with multiple scientific and engineering teams to implement NCBI authentication for their </w:t>
-      </w:r>
-      <w:r>
-        <w:t>projects.</w:t>
+        <w:t>Worked with multiple scientific and engineering teams to implement NCBI authentication for their projects.</w:t>
       </w:r>
     </w:p>
     <w:p>
@@ -1151,10 +1197,7 @@
         <w:spacing w:after="0" w:line="240" w:lineRule="auto"/>
       </w:pPr>
       <w:r>
-        <w:t>Wor</w:t>
-      </w:r>
-      <w:r>
-        <w:t>ked with UK, Canada and Korea teams to adapt their installation of the system and help with data migration.</w:t>
+        <w:t>Worked with UK, Canada and Korea teams to adapt their installation of the system and help with data migration.</w:t>
       </w:r>
     </w:p>
     <w:p>
@@ -1179,10 +1222,7 @@
         <w:spacing w:after="0" w:line="240" w:lineRule="auto"/>
       </w:pPr>
       <w:r>
-        <w:t>Environment: C++, Python, Perl, STL, Boost, .Net, MS SQL Se</w:t>
-      </w:r>
-      <w:r>
-        <w:t xml:space="preserve">rver, MySQL, SVN, </w:t>
+        <w:t xml:space="preserve">Environment: C++, Python, Perl, STL, Boost, .Net, MS SQL Server, MySQL, SVN, </w:t>
       </w:r>
       <w:proofErr w:type="spellStart"/>
       <w:r>
@@ -1218,7 +1258,15 @@
       </w:r>
       <w:proofErr w:type="spellEnd"/>
       <w:r>
-        <w:t xml:space="preserve">, OpenSSL, Jira, OAuth, SAML, CGI, </w:t>
+        <w:t xml:space="preserve">, OpenSSL, Jira, </w:t>
+      </w:r>
+      <w:proofErr w:type="spellStart"/>
+      <w:r>
+        <w:t>OAuth</w:t>
+      </w:r>
+      <w:proofErr w:type="spellEnd"/>
+      <w:r>
+        <w:t xml:space="preserve">, SAML, CGI, </w:t>
       </w:r>
       <w:proofErr w:type="spellStart"/>
       <w:r>
@@ -1267,7 +1315,7 @@
         </w:rPr>
         <w:t xml:space="preserve"> (</w:t>
       </w:r>
-      <w:hyperlink r:id="rId9" w:tgtFrame="_top">
+      <w:hyperlink r:id="rId8" w:tgtFrame="_top">
         <w:r>
           <w:rPr>
             <w:rStyle w:val="ab"/>
@@ -1281,14 +1329,7 @@
           <w:rStyle w:val="a"/>
           <w:b/>
         </w:rPr>
-        <w:t xml:space="preserve">), Moscow, </w:t>
-      </w:r>
-      <w:r>
-        <w:rPr>
-          <w:rStyle w:val="a"/>
-          <w:b/>
-        </w:rPr>
-        <w:t>Russia</w:t>
+        <w:t>), Moscow, Russia</w:t>
       </w:r>
     </w:p>
     <w:p>
@@ -1322,10 +1363,7 @@
         <w:spacing w:after="0" w:line="240" w:lineRule="auto"/>
       </w:pPr>
       <w:r>
-        <w:t>A set of systems designed for needs of Bank’s corporate clients and VIP oriented business. Different systems are integrated. Some services are writ</w:t>
-      </w:r>
-      <w:r>
-        <w:t>ten from zero, another modified and adapted from open source projects.</w:t>
+        <w:t>A set of systems designed for needs of Bank’s corporate clients and VIP oriented business. Different systems are integrated. Some services are written from zero, another modified and adapted from open source projects.</w:t>
       </w:r>
     </w:p>
     <w:p>
@@ -1357,10 +1395,7 @@
         <w:spacing w:after="0" w:line="240" w:lineRule="auto"/>
       </w:pPr>
       <w:r>
-        <w:t>Designed and implemented a framework for internal system services development, it includes s</w:t>
-      </w:r>
-      <w:r>
-        <w:t>ervice management, logging, unified configuration management, communication layer</w:t>
+        <w:t>Participated in integration of an external Internet Banking System and our internal Accounting System – determined format and data structure of documents, UML</w:t>
       </w:r>
     </w:p>
     <w:p>
@@ -1376,7 +1411,16 @@
         <w:spacing w:after="0" w:line="240" w:lineRule="auto"/>
       </w:pPr>
       <w:r>
-        <w:t>Developed SMS Information Service – C# Windows Service, robust, fault tolerant, that notifies recipients about events in various information systems through SMS</w:t>
+        <w:lastRenderedPageBreak/>
+        <w:t xml:space="preserve">Participated in customization of </w:t>
+      </w:r>
+      <w:proofErr w:type="spellStart"/>
+      <w:r>
+        <w:t>SugarCRM</w:t>
+      </w:r>
+      <w:proofErr w:type="spellEnd"/>
+      <w:r>
+        <w:t xml:space="preserve"> to internal needs – set of integrations and custom improvements for the systems: Internet Banking, Accounting System, Analytic System and United Data Storage</w:t>
       </w:r>
     </w:p>
     <w:p>
@@ -1392,11 +1436,7 @@
         <w:spacing w:after="0" w:line="240" w:lineRule="auto"/>
       </w:pPr>
       <w:r>
-        <w:lastRenderedPageBreak/>
-        <w:t xml:space="preserve">Participated </w:t>
-      </w:r>
-      <w:r>
-        <w:t>in integration of an external Internet Banking System and our internal Accounting System – determined format and data structure of documents, UML</w:t>
+        <w:t>Implemented real time performance monitoring for business critical systems using testing framework and monitoring system, Nagios</w:t>
       </w:r>
     </w:p>
     <w:p>
@@ -1412,91 +1452,7 @@
         <w:spacing w:after="0" w:line="240" w:lineRule="auto"/>
       </w:pPr>
       <w:r>
-        <w:t>Developed an integration service for transformation of file-based requests on Windows server into remote shell</w:t>
-      </w:r>
-      <w:r>
-        <w:t xml:space="preserve"> scripts calls on Unix-based server, transformation of asynchronous requests to synchronous processing was implemented, C++ multithreaded client-server </w:t>
-      </w:r>
-    </w:p>
-    <w:p>
-      <w:pPr>
-        <w:pStyle w:val="af2"/>
-        <w:numPr>
-          <w:ilvl w:val="0"/>
-          <w:numId w:val="3"/>
-        </w:numPr>
-        <w:tabs>
-          <w:tab w:val="left" w:pos="0"/>
-        </w:tabs>
-        <w:spacing w:after="0" w:line="240" w:lineRule="auto"/>
-      </w:pPr>
-      <w:r>
-        <w:t>Developed robust file delivery service in Python – to ensure that file from a local folder will be deli</w:t>
-      </w:r>
-      <w:r>
-        <w:t>vered to a remote location even in case of temporary network problems – the service is important for systems integration implemented through file exchange</w:t>
-      </w:r>
-    </w:p>
-    <w:p>
-      <w:pPr>
-        <w:pStyle w:val="af2"/>
-        <w:numPr>
-          <w:ilvl w:val="0"/>
-          <w:numId w:val="3"/>
-        </w:numPr>
-        <w:tabs>
-          <w:tab w:val="left" w:pos="0"/>
-        </w:tabs>
-        <w:spacing w:after="0" w:line="240" w:lineRule="auto"/>
-      </w:pPr>
-      <w:r>
-        <w:t xml:space="preserve">Participated in customization of </w:t>
-      </w:r>
-      <w:proofErr w:type="spellStart"/>
-      <w:r>
-        <w:t>SugarCRM</w:t>
-      </w:r>
-      <w:proofErr w:type="spellEnd"/>
-      <w:r>
-        <w:t xml:space="preserve"> to internal needs – set of integrations and custom improvem</w:t>
-      </w:r>
-      <w:r>
-        <w:t>ents for the systems: Internet Banking, Accounting System, Analytic System and United Data Storage</w:t>
-      </w:r>
-    </w:p>
-    <w:p>
-      <w:pPr>
-        <w:pStyle w:val="af2"/>
-        <w:numPr>
-          <w:ilvl w:val="0"/>
-          <w:numId w:val="3"/>
-        </w:numPr>
-        <w:tabs>
-          <w:tab w:val="left" w:pos="0"/>
-        </w:tabs>
-        <w:spacing w:after="0" w:line="240" w:lineRule="auto"/>
-      </w:pPr>
-      <w:r>
-        <w:t>Implemented real time performance monitoring for business critical systems using testing framework and monitoring system, Nagios</w:t>
-      </w:r>
-    </w:p>
-    <w:p>
-      <w:pPr>
-        <w:pStyle w:val="af2"/>
-        <w:numPr>
-          <w:ilvl w:val="0"/>
-          <w:numId w:val="3"/>
-        </w:numPr>
-        <w:tabs>
-          <w:tab w:val="left" w:pos="0"/>
-        </w:tabs>
-        <w:spacing w:after="0" w:line="240" w:lineRule="auto"/>
-      </w:pPr>
-      <w:r>
-        <w:t xml:space="preserve">Obtained solid knowledge of </w:t>
-      </w:r>
-      <w:r>
-        <w:t>corporate banking services</w:t>
+        <w:t>Obtained solid knowledge of corporate banking services</w:t>
       </w:r>
     </w:p>
     <w:p>
@@ -1567,7 +1523,7 @@
         </w:rPr>
         <w:t>2009 – 2010, Senior Software Developer (AVP), Deutsche Bank (</w:t>
       </w:r>
-      <w:hyperlink r:id="rId10" w:tgtFrame="_top">
+      <w:hyperlink r:id="rId9" w:tgtFrame="_top">
         <w:r>
           <w:rPr>
             <w:rStyle w:val="ab"/>
@@ -1607,10 +1563,7 @@
       </w:r>
       <w:proofErr w:type="spellEnd"/>
       <w:r>
-        <w:t xml:space="preserve"> gr</w:t>
-      </w:r>
-      <w:r>
-        <w:t xml:space="preserve">id. DBMS – Oracle. For some types of reports </w:t>
+        <w:t xml:space="preserve"> grid. DBMS – Oracle. For some types of reports </w:t>
       </w:r>
       <w:proofErr w:type="spellStart"/>
       <w:r>
@@ -1653,6 +1606,9 @@
       <w:r>
         <w:t>Supervised system development as technical owner</w:t>
       </w:r>
+      <w:r>
+        <w:t xml:space="preserve"> and lead developer</w:t>
+      </w:r>
     </w:p>
     <w:p>
       <w:pPr>
@@ -1667,10 +1623,7 @@
         <w:spacing w:after="0" w:line="240" w:lineRule="auto"/>
       </w:pPr>
       <w:r>
-        <w:t>Delivered 4 major releases of the systems withou</w:t>
-      </w:r>
-      <w:r>
-        <w:t>t issues</w:t>
+        <w:t>Delivered 4 major releases of the systems without issues</w:t>
       </w:r>
     </w:p>
     <w:p>
@@ -1686,58 +1639,7 @@
         <w:spacing w:after="0" w:line="240" w:lineRule="auto"/>
       </w:pPr>
       <w:r>
-        <w:t>Implemented a number of new reports</w:t>
-      </w:r>
-    </w:p>
-    <w:p>
-      <w:pPr>
-        <w:pStyle w:val="af2"/>
-        <w:numPr>
-          <w:ilvl w:val="0"/>
-          <w:numId w:val="4"/>
-        </w:numPr>
-        <w:tabs>
-          <w:tab w:val="left" w:pos="0"/>
-        </w:tabs>
-        <w:spacing w:after="0" w:line="240" w:lineRule="auto"/>
-      </w:pPr>
-      <w:r>
-        <w:t>Implemented permissions system for books of trades and reports</w:t>
-      </w:r>
-    </w:p>
-    <w:p>
-      <w:pPr>
-        <w:pStyle w:val="af2"/>
-        <w:numPr>
-          <w:ilvl w:val="0"/>
-          <w:numId w:val="4"/>
-        </w:numPr>
-        <w:tabs>
-          <w:tab w:val="left" w:pos="0"/>
-        </w:tabs>
-        <w:spacing w:after="0" w:line="240" w:lineRule="auto"/>
-      </w:pPr>
-      <w:r>
-        <w:t>Developed automated regression testing of critical reports in collaboration with testing team</w:t>
-      </w:r>
-    </w:p>
-    <w:p>
-      <w:pPr>
-        <w:pStyle w:val="af2"/>
-        <w:numPr>
-          <w:ilvl w:val="0"/>
-          <w:numId w:val="4"/>
-        </w:numPr>
-        <w:tabs>
-          <w:tab w:val="left" w:pos="0"/>
-        </w:tabs>
-        <w:spacing w:after="0" w:line="240" w:lineRule="auto"/>
-      </w:pPr>
-      <w:r>
-        <w:t xml:space="preserve">Coordinated work of development team in Moscow and </w:t>
-      </w:r>
-      <w:r>
-        <w:t>business in London, Singapore and South America</w:t>
+        <w:t>Coordinated work of development team in Moscow and business in London, Singapore and South America</w:t>
       </w:r>
     </w:p>
     <w:p>
@@ -1812,7 +1714,7 @@
         </w:rPr>
         <w:t>2007 – 2009, Senior Software Developer, UBS (</w:t>
       </w:r>
-      <w:hyperlink r:id="rId11" w:tgtFrame="_top">
+      <w:hyperlink r:id="rId10" w:tgtFrame="_top">
         <w:r>
           <w:rPr>
             <w:rStyle w:val="ab"/>
@@ -1849,10 +1751,7 @@
         <w:spacing w:after="0" w:line="240" w:lineRule="auto"/>
       </w:pPr>
       <w:r>
-        <w:t xml:space="preserve">Solution designed for securities trading, pricing, order management, trade audit and much more. It is used for trading of </w:t>
-      </w:r>
-      <w:r>
-        <w:t xml:space="preserve">different derivatives. </w:t>
+        <w:t xml:space="preserve">Solution designed for securities trading, pricing, order management, trade audit and much more. It is used for trading of different derivatives. </w:t>
       </w:r>
       <w:proofErr w:type="spellStart"/>
       <w:r>
@@ -1900,10 +1799,7 @@
         <w:spacing w:after="0" w:line="240" w:lineRule="auto"/>
       </w:pPr>
       <w:r>
-        <w:t>Organized team knowledge tra</w:t>
-      </w:r>
-      <w:r>
-        <w:t>nsfer</w:t>
+        <w:t>Supported the system until its total decommission</w:t>
       </w:r>
     </w:p>
     <w:p>
@@ -1919,7 +1815,7 @@
         <w:spacing w:after="0" w:line="240" w:lineRule="auto"/>
       </w:pPr>
       <w:r>
-        <w:t>Supported the system until its total decommission</w:t>
+        <w:t>Assisted in step-by-step migration of dataflow into another new systems</w:t>
       </w:r>
     </w:p>
     <w:p>
@@ -1935,7 +1831,7 @@
         <w:spacing w:after="0" w:line="240" w:lineRule="auto"/>
       </w:pPr>
       <w:r>
-        <w:t>Assisted in step-by-step migration of dataflow into another new systems</w:t>
+        <w:t>Maintained legacy code in C, C++, Objective C, Perl, C Shell</w:t>
       </w:r>
     </w:p>
     <w:p>
@@ -1951,57 +1847,6 @@
         <w:spacing w:after="0" w:line="240" w:lineRule="auto"/>
       </w:pPr>
       <w:r>
-        <w:t>Maintained legacy code in C, C++, Objective C, Perl, C Shell</w:t>
-      </w:r>
-    </w:p>
-    <w:p>
-      <w:pPr>
-        <w:pStyle w:val="af2"/>
-        <w:numPr>
-          <w:ilvl w:val="0"/>
-          <w:numId w:val="5"/>
-        </w:numPr>
-        <w:tabs>
-          <w:tab w:val="left" w:pos="0"/>
-        </w:tabs>
-        <w:spacing w:after="0" w:line="240" w:lineRule="auto"/>
-      </w:pPr>
-      <w:r>
-        <w:t>Fixed a number of defects in source code</w:t>
-      </w:r>
-    </w:p>
-    <w:p>
-      <w:pPr>
-        <w:pStyle w:val="af2"/>
-        <w:numPr>
-          <w:ilvl w:val="0"/>
-          <w:numId w:val="5"/>
-        </w:numPr>
-        <w:tabs>
-          <w:tab w:val="left" w:pos="0"/>
-        </w:tabs>
-        <w:spacing w:after="0" w:line="240" w:lineRule="auto"/>
-      </w:pPr>
-      <w:r>
-        <w:t>Implemented a number of st</w:t>
-      </w:r>
-      <w:r>
-        <w:t>ubs and connectors for new systems integration</w:t>
-      </w:r>
-    </w:p>
-    <w:p>
-      <w:pPr>
-        <w:pStyle w:val="af2"/>
-        <w:numPr>
-          <w:ilvl w:val="0"/>
-          <w:numId w:val="5"/>
-        </w:numPr>
-        <w:tabs>
-          <w:tab w:val="left" w:pos="0"/>
-        </w:tabs>
-        <w:spacing w:after="0" w:line="240" w:lineRule="auto"/>
-      </w:pPr>
-      <w:r>
         <w:t>Obtained knowledge of pricing of FI, FX derivatives</w:t>
       </w:r>
     </w:p>
@@ -2028,10 +1873,7 @@
         <w:spacing w:after="0" w:line="240" w:lineRule="auto"/>
       </w:pPr>
       <w:r>
-        <w:t xml:space="preserve">                      MS SQL Server, C Shell, Jira, Confluence, So</w:t>
-      </w:r>
-      <w:r>
-        <w:t>laris</w:t>
+        <w:t xml:space="preserve">                      MS SQL Server, C Shell, Jira, Confluence, Solaris</w:t>
       </w:r>
     </w:p>
     <w:p>
@@ -2054,11 +1896,7 @@
         <w:spacing w:after="0" w:line="240" w:lineRule="auto"/>
       </w:pPr>
       <w:r>
-        <w:lastRenderedPageBreak/>
-        <w:t>Solution for Mortgage-Backed securities data analysis designed as client-server software. Client side has Excel-like interface with tables, figures, charts and support of data import and export to common formats. Platform: C#, Windo</w:t>
-      </w:r>
-      <w:r>
-        <w:t xml:space="preserve">ws. Server side is distributed scalable computing system with single front-end and multiple back-ends, written in C++ for Solaris and Linux. Communication layer is </w:t>
+        <w:t xml:space="preserve">Solution for Mortgage-Backed securities data analysis designed as client-server software. Client side has Excel-like interface with tables, figures, charts and support of data import and export to common formats. Platform: C#, Windows. Server side is distributed scalable computing system with single front-end and multiple back-ends, written in C++ for Solaris and Linux. Communication layer is </w:t>
       </w:r>
       <w:proofErr w:type="spellStart"/>
       <w:r>
@@ -2090,10 +1928,16 @@
         <w:spacing w:after="0" w:line="240" w:lineRule="auto"/>
       </w:pPr>
       <w:r>
-        <w:t>Participated in planning and development of many small to me</w:t>
-      </w:r>
-      <w:r>
-        <w:t>dium projects</w:t>
+        <w:t>Integrated the system with</w:t>
+      </w:r>
+      <w:r>
+        <w:t xml:space="preserve"> new data feed</w:t>
+      </w:r>
+      <w:r>
+        <w:t>s</w:t>
+      </w:r>
+      <w:r>
+        <w:t xml:space="preserve"> – an external database, Oracle</w:t>
       </w:r>
     </w:p>
     <w:p>
@@ -2109,7 +1953,7 @@
         <w:spacing w:after="0" w:line="240" w:lineRule="auto"/>
       </w:pPr>
       <w:r>
-        <w:t>Added support of new external data feed – an external database, Oracle</w:t>
+        <w:t>Developed Perl script for conversion and import of historical data form a set of files</w:t>
       </w:r>
     </w:p>
     <w:p>
@@ -2125,7 +1969,7 @@
         <w:spacing w:after="0" w:line="240" w:lineRule="auto"/>
       </w:pPr>
       <w:r>
-        <w:t>Developed Perl script for conversion and import of historical data form a set of files</w:t>
+        <w:t>Ported server side software for Windows – the code became cross-platform – Solaris, Linux, Windows</w:t>
       </w:r>
     </w:p>
     <w:p>
@@ -2141,57 +1985,6 @@
         <w:spacing w:after="0" w:line="240" w:lineRule="auto"/>
       </w:pPr>
       <w:r>
-        <w:t xml:space="preserve">Ported server side software for Windows – the code became cross-platform – Solaris, </w:t>
-      </w:r>
-      <w:r>
-        <w:t>Linux, Windows</w:t>
-      </w:r>
-    </w:p>
-    <w:p>
-      <w:pPr>
-        <w:pStyle w:val="af2"/>
-        <w:numPr>
-          <w:ilvl w:val="0"/>
-          <w:numId w:val="6"/>
-        </w:numPr>
-        <w:tabs>
-          <w:tab w:val="left" w:pos="0"/>
-        </w:tabs>
-        <w:spacing w:after="0" w:line="240" w:lineRule="auto"/>
-      </w:pPr>
-      <w:r>
-        <w:t xml:space="preserve">Implemented general cache server on C# </w:t>
-      </w:r>
-    </w:p>
-    <w:p>
-      <w:pPr>
-        <w:pStyle w:val="af2"/>
-        <w:numPr>
-          <w:ilvl w:val="0"/>
-          <w:numId w:val="6"/>
-        </w:numPr>
-        <w:tabs>
-          <w:tab w:val="left" w:pos="0"/>
-        </w:tabs>
-        <w:spacing w:after="0" w:line="240" w:lineRule="auto"/>
-      </w:pPr>
-      <w:r>
-        <w:t>Worked with other teams and business users</w:t>
-      </w:r>
-    </w:p>
-    <w:p>
-      <w:pPr>
-        <w:pStyle w:val="af2"/>
-        <w:numPr>
-          <w:ilvl w:val="0"/>
-          <w:numId w:val="6"/>
-        </w:numPr>
-        <w:tabs>
-          <w:tab w:val="left" w:pos="0"/>
-        </w:tabs>
-        <w:spacing w:after="0" w:line="240" w:lineRule="auto"/>
-      </w:pPr>
-      <w:r>
         <w:t>Obtained knowledge of valuation of fixed income and in particular Mortgage-Backed securities</w:t>
       </w:r>
     </w:p>
@@ -2260,6 +2053,18 @@
       <w:r>
         <w:t>, UML, Jira, Confluence Linux, Windows, Solaris</w:t>
       </w:r>
+    </w:p>
+    <w:p>
+      <w:pPr>
+        <w:pStyle w:val="ad"/>
+        <w:spacing w:after="0" w:line="240" w:lineRule="auto"/>
+      </w:pPr>
+    </w:p>
+    <w:p>
+      <w:pPr>
+        <w:pStyle w:val="ad"/>
+        <w:spacing w:after="0" w:line="240" w:lineRule="auto"/>
+      </w:pPr>
     </w:p>
     <w:p>
       <w:pPr>
@@ -2277,9 +2082,10 @@
           <w:rStyle w:val="a"/>
           <w:b/>
         </w:rPr>
+        <w:lastRenderedPageBreak/>
         <w:t>2006 – 2007, Senior Software Developer, CQG (</w:t>
       </w:r>
-      <w:hyperlink r:id="rId12" w:tgtFrame="_top">
+      <w:hyperlink r:id="rId11" w:tgtFrame="_top">
         <w:r>
           <w:rPr>
             <w:rStyle w:val="ab"/>
@@ -2302,22 +2108,16 @@
         <w:spacing w:after="0" w:line="240" w:lineRule="auto"/>
       </w:pPr>
       <w:r>
-        <w:t>Product:</w:t>
-      </w:r>
-      <w:r>
-        <w:t xml:space="preserve"> CQG for Windows</w:t>
-      </w:r>
-    </w:p>
-    <w:p>
-      <w:pPr>
-        <w:pStyle w:val="ad"/>
-        <w:spacing w:after="0" w:line="240" w:lineRule="auto"/>
-      </w:pPr>
-      <w:r>
-        <w:t>Solution for all professional trader needs. It includes market coverage for futures, options, fixed income, foreign exchange, equities and indices. It incorporates several different interfaces – depth-of-market order book views, charts, sp</w:t>
-      </w:r>
-      <w:r>
-        <w:t>readsheets.</w:t>
+        <w:t>Product: CQG for Windows</w:t>
+      </w:r>
+    </w:p>
+    <w:p>
+      <w:pPr>
+        <w:pStyle w:val="ad"/>
+        <w:spacing w:after="0" w:line="240" w:lineRule="auto"/>
+      </w:pPr>
+      <w:r>
+        <w:t>Solution for all professional trader needs. It includes market coverage for futures, options, fixed income, foreign exchange, equities and indices. It incorporates several different interfaces – depth-of-market order book views, charts, spreadsheets.</w:t>
       </w:r>
     </w:p>
     <w:p>
@@ -2351,6 +2151,9 @@
       <w:r>
         <w:t>Performed performance analysis of the application, found several sources performance bottlenecks</w:t>
       </w:r>
+      <w:r>
+        <w:t>.</w:t>
+      </w:r>
     </w:p>
     <w:p>
       <w:pPr>
@@ -2365,7 +2168,10 @@
         <w:spacing w:after="0" w:line="240" w:lineRule="auto"/>
       </w:pPr>
       <w:r>
-        <w:t>Delivered 3 projects from 2 to 3 month length</w:t>
+        <w:t>Designed event based data provisioning for multithreaded user interface</w:t>
+      </w:r>
+      <w:r>
+        <w:t>.</w:t>
       </w:r>
     </w:p>
     <w:p>
@@ -2381,10 +2187,22 @@
         <w:spacing w:after="0" w:line="240" w:lineRule="auto"/>
       </w:pPr>
       <w:r>
-        <w:t>Designed event based data provisioning for multith</w:t>
-      </w:r>
-      <w:r>
-        <w:t>readed user interface</w:t>
+        <w:t>Impleme</w:t>
+      </w:r>
+      <w:r>
+        <w:t>nted set of</w:t>
+      </w:r>
+      <w:r>
+        <w:t xml:space="preserve"> feature</w:t>
+      </w:r>
+      <w:r>
+        <w:t>s as a custom</w:t>
+      </w:r>
+      <w:r>
+        <w:t xml:space="preserve"> ActiveX control</w:t>
+      </w:r>
+      <w:r>
+        <w:t>.</w:t>
       </w:r>
     </w:p>
     <w:p>
@@ -2400,77 +2218,7 @@
         <w:spacing w:after="0" w:line="240" w:lineRule="auto"/>
       </w:pPr>
       <w:r>
-        <w:t>Implemented new feature – Greeks values on depth-of-market trading interface – one additional column with corresponding valuated numbers – ActiveX control</w:t>
-      </w:r>
-    </w:p>
-    <w:p>
-      <w:pPr>
-        <w:pStyle w:val="af2"/>
-        <w:numPr>
-          <w:ilvl w:val="0"/>
-          <w:numId w:val="7"/>
-        </w:numPr>
-        <w:tabs>
-          <w:tab w:val="left" w:pos="0"/>
-        </w:tabs>
-        <w:spacing w:after="0" w:line="240" w:lineRule="auto"/>
-      </w:pPr>
-      <w:r>
-        <w:t>Implemented interface improvement – Study Values on depth-of-market – every ana</w:t>
-      </w:r>
-      <w:r>
-        <w:t>lytic curve on chart view that has value in price units can be shown on price column of DOM trading interface – ActiveX control</w:t>
-      </w:r>
-    </w:p>
-    <w:p>
-      <w:pPr>
-        <w:pStyle w:val="af2"/>
-        <w:numPr>
-          <w:ilvl w:val="0"/>
-          <w:numId w:val="7"/>
-        </w:numPr>
-        <w:tabs>
-          <w:tab w:val="left" w:pos="0"/>
-        </w:tabs>
-        <w:spacing w:after="0" w:line="240" w:lineRule="auto"/>
-      </w:pPr>
-      <w:r>
-        <w:t>Used a set of well-known Design Patterns</w:t>
-      </w:r>
-    </w:p>
-    <w:p>
-      <w:pPr>
-        <w:pStyle w:val="af2"/>
-        <w:numPr>
-          <w:ilvl w:val="0"/>
-          <w:numId w:val="7"/>
-        </w:numPr>
-        <w:tabs>
-          <w:tab w:val="left" w:pos="0"/>
-        </w:tabs>
-        <w:spacing w:after="0" w:line="240" w:lineRule="auto"/>
-      </w:pPr>
-      <w:r>
-        <w:t>Obtained solid knowledge of standard development process – CMMI, PSP, TSP, Scrum</w:t>
-      </w:r>
-    </w:p>
-    <w:p>
-      <w:pPr>
-        <w:pStyle w:val="af2"/>
-        <w:numPr>
-          <w:ilvl w:val="0"/>
-          <w:numId w:val="7"/>
-        </w:numPr>
-        <w:tabs>
-          <w:tab w:val="left" w:pos="0"/>
-        </w:tabs>
-        <w:spacing w:after="0" w:line="240" w:lineRule="auto"/>
-      </w:pPr>
-      <w:r>
-        <w:t>Obtain</w:t>
-      </w:r>
-      <w:r>
-        <w:t>ed remarkable knowledge of financial market terminology and business processes</w:t>
+        <w:t>Obtained knowledge of financial market terminology and business processes</w:t>
       </w:r>
     </w:p>
     <w:p>
@@ -2500,7 +2248,7 @@
         </w:rPr>
         <w:t>2004 – 2006, Software Developer, ABBYY (</w:t>
       </w:r>
-      <w:hyperlink r:id="rId13" w:tgtFrame="_top">
+      <w:hyperlink r:id="rId12" w:tgtFrame="_top">
         <w:r>
           <w:rPr>
             <w:rStyle w:val="ab"/>
@@ -2514,14 +2262,7 @@
           <w:rStyle w:val="a"/>
           <w:b/>
         </w:rPr>
-        <w:t>), Mosco</w:t>
-      </w:r>
-      <w:r>
-        <w:rPr>
-          <w:rStyle w:val="a"/>
-          <w:b/>
-        </w:rPr>
-        <w:t>w, Russia</w:t>
+        <w:t>), Moscow, Russia</w:t>
       </w:r>
     </w:p>
     <w:p>
@@ -2532,7 +2273,7 @@
       <w:r>
         <w:t>Product: ABBYY Recognition Server (</w:t>
       </w:r>
-      <w:hyperlink r:id="rId14" w:tgtFrame="_top">
+      <w:hyperlink r:id="rId13" w:tgtFrame="_top">
         <w:r>
           <w:rPr>
             <w:rStyle w:val="ab"/>
@@ -2550,10 +2291,7 @@
         <w:spacing w:after="0" w:line="240" w:lineRule="auto"/>
       </w:pPr>
       <w:r>
-        <w:t xml:space="preserve">Server-based OCR solution for automated document processing designed for high volume workload with </w:t>
-      </w:r>
-      <w:r>
-        <w:t>transparent scalability and fault tolerance.</w:t>
+        <w:t>Server-based OCR solution for automated document processing designed for high volume workload with transparent scalability and fault tolerance.</w:t>
       </w:r>
     </w:p>
     <w:p>
@@ -2617,57 +2355,6 @@
         <w:spacing w:after="0" w:line="240" w:lineRule="auto"/>
       </w:pPr>
       <w:r>
-        <w:t>Implemented system layer API emulation for</w:t>
-      </w:r>
-      <w:r>
-        <w:t xml:space="preserve"> Linux</w:t>
-      </w:r>
-    </w:p>
-    <w:p>
-      <w:pPr>
-        <w:pStyle w:val="af2"/>
-        <w:numPr>
-          <w:ilvl w:val="0"/>
-          <w:numId w:val="8"/>
-        </w:numPr>
-        <w:tabs>
-          <w:tab w:val="left" w:pos="0"/>
-        </w:tabs>
-        <w:spacing w:after="0" w:line="240" w:lineRule="auto"/>
-      </w:pPr>
-      <w:r>
-        <w:t>Developed compiler of Windows resource file language</w:t>
-      </w:r>
-    </w:p>
-    <w:p>
-      <w:pPr>
-        <w:pStyle w:val="af2"/>
-        <w:numPr>
-          <w:ilvl w:val="0"/>
-          <w:numId w:val="8"/>
-        </w:numPr>
-        <w:tabs>
-          <w:tab w:val="left" w:pos="0"/>
-        </w:tabs>
-        <w:spacing w:after="0" w:line="240" w:lineRule="auto"/>
-      </w:pPr>
-      <w:r>
-        <w:t>Obtained remarkable knowledge of Win32 API and COM technology</w:t>
-      </w:r>
-    </w:p>
-    <w:p>
-      <w:pPr>
-        <w:pStyle w:val="af2"/>
-        <w:numPr>
-          <w:ilvl w:val="0"/>
-          <w:numId w:val="8"/>
-        </w:numPr>
-        <w:tabs>
-          <w:tab w:val="left" w:pos="0"/>
-        </w:tabs>
-        <w:spacing w:after="0" w:line="240" w:lineRule="auto"/>
-      </w:pPr>
-      <w:r>
         <w:t>Released first version of the Recognition Server</w:t>
       </w:r>
     </w:p>
@@ -2686,10 +2373,7 @@
         <w:spacing w:after="0" w:line="240" w:lineRule="auto"/>
       </w:pPr>
       <w:r>
-        <w:t xml:space="preserve"> </w:t>
-      </w:r>
-      <w:r>
-        <w:t xml:space="preserve">                     Linux</w:t>
+        <w:t xml:space="preserve">                      Linux</w:t>
       </w:r>
     </w:p>
     <w:p>
@@ -2710,7 +2394,7 @@
         </w:rPr>
         <w:t>2001 – 2004, Software Developer, Intel (</w:t>
       </w:r>
-      <w:hyperlink r:id="rId15" w:tgtFrame="_top">
+      <w:hyperlink r:id="rId14" w:tgtFrame="_top">
         <w:r>
           <w:rPr>
             <w:rStyle w:val="ab"/>
@@ -2735,7 +2419,7 @@
       <w:r>
         <w:t>Product: Intel Performance Libraries (</w:t>
       </w:r>
-      <w:hyperlink r:id="rId16" w:tgtFrame="_top">
+      <w:hyperlink r:id="rId15" w:tgtFrame="_top">
         <w:r>
           <w:rPr>
             <w:rStyle w:val="ab"/>
@@ -2753,7 +2437,6 @@
         <w:spacing w:after="0" w:line="240" w:lineRule="auto"/>
       </w:pPr>
       <w:r>
-        <w:lastRenderedPageBreak/>
         <w:t>Highly optimized cross-platform software functions for multimedia, data processing, and communications applications.</w:t>
       </w:r>
     </w:p>
@@ -2770,10 +2453,7 @@
         <w:spacing w:after="0" w:line="240" w:lineRule="auto"/>
       </w:pPr>
       <w:r>
-        <w:t>Obtained outstanding experience in software performance analysis and opt</w:t>
-      </w:r>
-      <w:r>
-        <w:t>imization</w:t>
+        <w:t>Obtained outstanding experience in software performance analysis and optimization</w:t>
       </w:r>
     </w:p>
     <w:p>
@@ -2826,10 +2506,7 @@
         <w:spacing w:after="0" w:line="240" w:lineRule="auto"/>
       </w:pPr>
       <w:r>
-        <w:t xml:space="preserve">Participated in delivery of 4 </w:t>
-      </w:r>
-      <w:r>
-        <w:t>major releases of Performance Libraries</w:t>
+        <w:t>Performed competitive performance analysis of MySQL engine built with GCC vs. Intel C++ Compiler. That was done for joint project of Intel Compiler team &amp; MySQL</w:t>
       </w:r>
     </w:p>
     <w:p>
@@ -2845,7 +2522,7 @@
         <w:spacing w:after="0" w:line="240" w:lineRule="auto"/>
       </w:pPr>
       <w:r>
-        <w:t>Performed competitive performance analysis of MySQL engine built with GCC vs. Intel C++ Compiler. That was done for joint project of Intel Compiler team &amp; MySQL</w:t>
+        <w:t>Designed several libraries including cryptography and XML processing</w:t>
       </w:r>
     </w:p>
     <w:p>
@@ -2861,10 +2538,7 @@
         <w:spacing w:after="0" w:line="240" w:lineRule="auto"/>
       </w:pPr>
       <w:r>
-        <w:t>Designed several libraries including cryptography and X</w:t>
-      </w:r>
-      <w:r>
-        <w:t>ML processing</w:t>
+        <w:t>Acquired deep knowledge of cross-platform software development</w:t>
       </w:r>
     </w:p>
     <w:p>
@@ -2880,7 +2554,7 @@
         <w:spacing w:after="0" w:line="240" w:lineRule="auto"/>
       </w:pPr>
       <w:r>
-        <w:t>Acquired deep knowledge of cross-platform software development</w:t>
+        <w:t>Obtained important experience of working in a global organization and performing to its corporate values</w:t>
       </w:r>
     </w:p>
     <w:p>
@@ -2896,73 +2570,6 @@
         <w:spacing w:after="0" w:line="240" w:lineRule="auto"/>
       </w:pPr>
       <w:r>
-        <w:t>Investigated new technology – .Net – using open source implementation from Microsoft</w:t>
-      </w:r>
-    </w:p>
-    <w:p>
-      <w:pPr>
-        <w:pStyle w:val="af2"/>
-        <w:numPr>
-          <w:ilvl w:val="0"/>
-          <w:numId w:val="9"/>
-        </w:numPr>
-        <w:tabs>
-          <w:tab w:val="left" w:pos="0"/>
-        </w:tabs>
-        <w:spacing w:after="0" w:line="240" w:lineRule="auto"/>
-      </w:pPr>
-      <w:r>
-        <w:t>Proposed a set of improvements for .Net Framework that highlight Intel performance values</w:t>
-      </w:r>
-    </w:p>
-    <w:p>
-      <w:pPr>
-        <w:pStyle w:val="af2"/>
-        <w:numPr>
-          <w:ilvl w:val="0"/>
-          <w:numId w:val="9"/>
-        </w:numPr>
-        <w:tabs>
-          <w:tab w:val="left" w:pos="0"/>
-        </w:tabs>
-        <w:spacing w:after="0" w:line="240" w:lineRule="auto"/>
-      </w:pPr>
-      <w:r>
-        <w:t>Obta</w:t>
-      </w:r>
-      <w:r>
-        <w:t>ined important experience of working in a global organization and performing to its corporate values</w:t>
-      </w:r>
-    </w:p>
-    <w:p>
-      <w:pPr>
-        <w:pStyle w:val="af2"/>
-        <w:numPr>
-          <w:ilvl w:val="0"/>
-          <w:numId w:val="9"/>
-        </w:numPr>
-        <w:tabs>
-          <w:tab w:val="left" w:pos="0"/>
-        </w:tabs>
-        <w:spacing w:after="0" w:line="240" w:lineRule="auto"/>
-      </w:pPr>
-      <w:r>
-        <w:t>Coordinated team work of 4 developers</w:t>
-      </w:r>
-    </w:p>
-    <w:p>
-      <w:pPr>
-        <w:pStyle w:val="af2"/>
-        <w:numPr>
-          <w:ilvl w:val="0"/>
-          <w:numId w:val="9"/>
-        </w:numPr>
-        <w:tabs>
-          <w:tab w:val="left" w:pos="0"/>
-        </w:tabs>
-        <w:spacing w:after="0" w:line="240" w:lineRule="auto"/>
-      </w:pPr>
-      <w:r>
         <w:t>Honored with a Very Special Thanks Award</w:t>
       </w:r>
     </w:p>
@@ -2972,10 +2579,7 @@
         <w:spacing w:after="0" w:line="240" w:lineRule="auto"/>
       </w:pPr>
       <w:r>
-        <w:t>Environment: C, C++, C#, Java, P/Invoke, JNI, Assembler, VSS, CVS, StarTeam,</w:t>
-      </w:r>
-      <w:r>
-        <w:t xml:space="preserve"> </w:t>
+        <w:t xml:space="preserve">Environment: C, C++, C#, Java, P/Invoke, JNI, Assembler, VSS, CVS, StarTeam, </w:t>
       </w:r>
       <w:proofErr w:type="spellStart"/>
       <w:r>
@@ -3000,7 +2604,15 @@
       </w:r>
       <w:proofErr w:type="spellEnd"/>
       <w:r>
-        <w:t xml:space="preserve">, JUnit, Rational Purify, Intel </w:t>
+        <w:t xml:space="preserve">, </w:t>
+      </w:r>
+      <w:proofErr w:type="spellStart"/>
+      <w:r>
+        <w:t>JUnit</w:t>
+      </w:r>
+      <w:proofErr w:type="spellEnd"/>
+      <w:r>
+        <w:t xml:space="preserve">, Rational Purify, Intel </w:t>
       </w:r>
       <w:proofErr w:type="spellStart"/>
       <w:r>
@@ -3025,6 +2637,8 @@
         <w:pStyle w:val="ad"/>
         <w:spacing w:after="0" w:line="240" w:lineRule="auto"/>
       </w:pPr>
+      <w:bookmarkStart w:id="0" w:name="_GoBack"/>
+      <w:bookmarkEnd w:id="0"/>
     </w:p>
     <w:p>
       <w:pPr>
@@ -3062,13 +2676,7 @@
         <w:spacing w:after="0" w:line="240" w:lineRule="auto"/>
       </w:pPr>
       <w:r>
-        <w:t xml:space="preserve">2001 – MS </w:t>
-      </w:r>
-      <w:r>
-        <w:t>in Physics, Moscow Institute of Engineering Physics</w:t>
-      </w:r>
-      <w:r>
-        <w:t>, Russia</w:t>
+        <w:t>2001 – MS in Physics, Moscow Institute of Engineering Physics, Russia</w:t>
       </w:r>
     </w:p>
     <w:p>
@@ -3107,7 +2715,7 @@
 </file>
 
 <file path=word/numbering.xml><?xml version="1.0" encoding="utf-8"?>
-<w:numbering xmlns:wpc="http://schemas.microsoft.com/office/word/2010/wordprocessingCanvas" xmlns:mc="http://schemas.openxmlformats.org/markup-compatibility/2006" xmlns:o="urn:schemas-microsoft-com:office:office" xmlns:r="http://schemas.openxmlformats.org/officeDocument/2006/relationships" xmlns:m="http://schemas.openxmlformats.org/officeDocument/2006/math" xmlns:v="urn:schemas-microsoft-com:vml" xmlns:wp14="http://schemas.microsoft.com/office/word/2010/wordprocessingDrawing" xmlns:wp="http://schemas.openxmlformats.org/drawingml/2006/wordprocessingDrawing" xmlns:w10="urn:schemas-microsoft-com:office:word" xmlns:w="http://schemas.openxmlformats.org/wordprocessingml/2006/main" xmlns:w14="http://schemas.microsoft.com/office/word/2010/wordml" xmlns:wpg="http://schemas.microsoft.com/office/word/2010/wordprocessingGroup" xmlns:wpi="http://schemas.microsoft.com/office/word/2010/wordprocessingInk" xmlns:wne="http://schemas.microsoft.com/office/word/2006/wordml" xmlns:wps="http://schemas.microsoft.com/office/word/2010/wordprocessingShape" mc:Ignorable="w14 wp14">
+<w:numbering xmlns:wpc="http://schemas.microsoft.com/office/word/2010/wordprocessingCanvas" xmlns:mc="http://schemas.openxmlformats.org/markup-compatibility/2006" xmlns:o="urn:schemas-microsoft-com:office:office" xmlns:r="http://schemas.openxmlformats.org/officeDocument/2006/relationships" xmlns:m="http://schemas.openxmlformats.org/officeDocument/2006/math" xmlns:v="urn:schemas-microsoft-com:vml" xmlns:wp14="http://schemas.microsoft.com/office/word/2010/wordprocessingDrawing" xmlns:wp="http://schemas.openxmlformats.org/drawingml/2006/wordprocessingDrawing" xmlns:w10="urn:schemas-microsoft-com:office:word" xmlns:w="http://schemas.openxmlformats.org/wordprocessingml/2006/main" xmlns:w14="http://schemas.microsoft.com/office/word/2010/wordml" xmlns:w15="http://schemas.microsoft.com/office/word/2012/wordml" xmlns:wpg="http://schemas.microsoft.com/office/word/2010/wordprocessingGroup" xmlns:wpi="http://schemas.microsoft.com/office/word/2010/wordprocessingInk" xmlns:wne="http://schemas.microsoft.com/office/word/2006/wordml" xmlns:wps="http://schemas.microsoft.com/office/word/2010/wordprocessingShape" mc:Ignorable="w14 w15 wp14">
   <w:abstractNum w:abstractNumId="0">
     <w:nsid w:val="0FA01A06"/>
     <w:multiLevelType w:val="multilevel"/>
@@ -4485,7 +4093,7 @@
 </file>
 
 <file path=word/styles.xml><?xml version="1.0" encoding="utf-8"?>
-<w:styles xmlns:mc="http://schemas.openxmlformats.org/markup-compatibility/2006" xmlns:r="http://schemas.openxmlformats.org/officeDocument/2006/relationships" xmlns:w="http://schemas.openxmlformats.org/wordprocessingml/2006/main" xmlns:w14="http://schemas.microsoft.com/office/word/2010/wordml" mc:Ignorable="w14">
+<w:styles xmlns:mc="http://schemas.openxmlformats.org/markup-compatibility/2006" xmlns:r="http://schemas.openxmlformats.org/officeDocument/2006/relationships" xmlns:w="http://schemas.openxmlformats.org/wordprocessingml/2006/main" xmlns:w14="http://schemas.microsoft.com/office/word/2010/wordml" xmlns:w15="http://schemas.microsoft.com/office/word/2012/wordml" mc:Ignorable="w14 w15">
   <w:docDefaults>
     <w:rPrDefault>
       <w:rPr>
@@ -4495,144 +4103,378 @@
     </w:rPrDefault>
     <w:pPrDefault/>
   </w:docDefaults>
-  <w:latentStyles w:defLockedState="0" w:defUIPriority="99" w:defSemiHidden="1" w:defUnhideWhenUsed="1" w:defQFormat="0" w:count="267">
-    <w:lsdException w:name="Normal" w:semiHidden="0" w:uiPriority="0" w:unhideWhenUsed="0" w:qFormat="1"/>
-    <w:lsdException w:name="heading 1" w:semiHidden="0" w:uiPriority="9" w:unhideWhenUsed="0" w:qFormat="1"/>
-    <w:lsdException w:name="heading 2" w:uiPriority="9" w:qFormat="1"/>
-    <w:lsdException w:name="heading 3" w:uiPriority="9" w:qFormat="1"/>
-    <w:lsdException w:name="heading 4" w:uiPriority="9" w:qFormat="1"/>
-    <w:lsdException w:name="heading 5" w:uiPriority="9" w:qFormat="1"/>
-    <w:lsdException w:name="heading 6" w:uiPriority="9" w:qFormat="1"/>
-    <w:lsdException w:name="heading 7" w:uiPriority="9" w:qFormat="1"/>
-    <w:lsdException w:name="heading 8" w:uiPriority="9" w:qFormat="1"/>
-    <w:lsdException w:name="heading 9" w:uiPriority="9" w:qFormat="1"/>
-    <w:lsdException w:name="toc 1" w:uiPriority="39"/>
-    <w:lsdException w:name="toc 2" w:uiPriority="39"/>
-    <w:lsdException w:name="toc 3" w:uiPriority="39"/>
-    <w:lsdException w:name="toc 4" w:uiPriority="39"/>
-    <w:lsdException w:name="toc 5" w:uiPriority="39"/>
-    <w:lsdException w:name="toc 6" w:uiPriority="39"/>
-    <w:lsdException w:name="toc 7" w:uiPriority="39"/>
-    <w:lsdException w:name="toc 8" w:uiPriority="39"/>
-    <w:lsdException w:name="toc 9" w:uiPriority="39"/>
-    <w:lsdException w:name="caption" w:uiPriority="35" w:qFormat="1"/>
-    <w:lsdException w:name="Title" w:semiHidden="0" w:uiPriority="10" w:unhideWhenUsed="0" w:qFormat="1"/>
-    <w:lsdException w:name="Default Paragraph Font" w:uiPriority="1"/>
-    <w:lsdException w:name="Subtitle" w:semiHidden="0" w:uiPriority="11" w:unhideWhenUsed="0" w:qFormat="1"/>
-    <w:lsdException w:name="Strong" w:semiHidden="0" w:uiPriority="22" w:unhideWhenUsed="0" w:qFormat="1"/>
-    <w:lsdException w:name="Emphasis" w:semiHidden="0" w:uiPriority="20" w:unhideWhenUsed="0" w:qFormat="1"/>
-    <w:lsdException w:name="Table Grid" w:semiHidden="0" w:uiPriority="59" w:unhideWhenUsed="0"/>
-    <w:lsdException w:name="Placeholder Text" w:unhideWhenUsed="0"/>
-    <w:lsdException w:name="No Spacing" w:semiHidden="0" w:uiPriority="1" w:unhideWhenUsed="0" w:qFormat="1"/>
-    <w:lsdException w:name="Light Shading" w:semiHidden="0" w:uiPriority="60" w:unhideWhenUsed="0"/>
-    <w:lsdException w:name="Light List" w:semiHidden="0" w:uiPriority="61" w:unhideWhenUsed="0"/>
-    <w:lsdException w:name="Light Grid" w:semiHidden="0" w:uiPriority="62" w:unhideWhenUsed="0"/>
-    <w:lsdException w:name="Medium Shading 1" w:semiHidden="0" w:uiPriority="63" w:unhideWhenUsed="0"/>
-    <w:lsdException w:name="Medium Shading 2" w:semiHidden="0" w:uiPriority="64" w:unhideWhenUsed="0"/>
-    <w:lsdException w:name="Medium List 1" w:semiHidden="0" w:uiPriority="65" w:unhideWhenUsed="0"/>
-    <w:lsdException w:name="Medium List 2" w:semiHidden="0" w:uiPriority="66" w:unhideWhenUsed="0"/>
-    <w:lsdException w:name="Medium Grid 1" w:semiHidden="0" w:uiPriority="67" w:unhideWhenUsed="0"/>
-    <w:lsdException w:name="Medium Grid 2" w:semiHidden="0" w:uiPriority="68" w:unhideWhenUsed="0"/>
-    <w:lsdException w:name="Medium Grid 3" w:semiHidden="0" w:uiPriority="69" w:unhideWhenUsed="0"/>
-    <w:lsdException w:name="Dark List" w:semiHidden="0" w:uiPriority="70" w:unhideWhenUsed="0"/>
-    <w:lsdException w:name="Colorful Shading" w:semiHidden="0" w:uiPriority="71" w:unhideWhenUsed="0"/>
-    <w:lsdException w:name="Colorful List" w:semiHidden="0" w:uiPriority="72" w:unhideWhenUsed="0"/>
-    <w:lsdException w:name="Colorful Grid" w:semiHidden="0" w:uiPriority="73" w:unhideWhenUsed="0"/>
-    <w:lsdException w:name="Light Shading Accent 1" w:semiHidden="0" w:uiPriority="60" w:unhideWhenUsed="0"/>
-    <w:lsdException w:name="Light List Accent 1" w:semiHidden="0" w:uiPriority="61" w:unhideWhenUsed="0"/>
-    <w:lsdException w:name="Light Grid Accent 1" w:semiHidden="0" w:uiPriority="62" w:unhideWhenUsed="0"/>
-    <w:lsdException w:name="Medium Shading 1 Accent 1" w:semiHidden="0" w:uiPriority="63" w:unhideWhenUsed="0"/>
-    <w:lsdException w:name="Medium Shading 2 Accent 1" w:semiHidden="0" w:uiPriority="64" w:unhideWhenUsed="0"/>
-    <w:lsdException w:name="Medium List 1 Accent 1" w:semiHidden="0" w:uiPriority="65" w:unhideWhenUsed="0"/>
-    <w:lsdException w:name="Revision" w:unhideWhenUsed="0"/>
-    <w:lsdException w:name="List Paragraph" w:semiHidden="0" w:uiPriority="0" w:unhideWhenUsed="0" w:qFormat="1"/>
-    <w:lsdException w:name="Quote" w:semiHidden="0" w:uiPriority="29" w:unhideWhenUsed="0" w:qFormat="1"/>
-    <w:lsdException w:name="Intense Quote" w:semiHidden="0" w:uiPriority="30" w:unhideWhenUsed="0" w:qFormat="1"/>
-    <w:lsdException w:name="Medium List 2 Accent 1" w:semiHidden="0" w:uiPriority="66" w:unhideWhenUsed="0"/>
-    <w:lsdException w:name="Medium Grid 1 Accent 1" w:semiHidden="0" w:uiPriority="67" w:unhideWhenUsed="0"/>
-    <w:lsdException w:name="Medium Grid 2 Accent 1" w:semiHidden="0" w:uiPriority="68" w:unhideWhenUsed="0"/>
-    <w:lsdException w:name="Medium Grid 3 Accent 1" w:semiHidden="0" w:uiPriority="69" w:unhideWhenUsed="0"/>
-    <w:lsdException w:name="Dark List Accent 1" w:semiHidden="0" w:uiPriority="70" w:unhideWhenUsed="0"/>
-    <w:lsdException w:name="Colorful Shading Accent 1" w:semiHidden="0" w:uiPriority="71" w:unhideWhenUsed="0"/>
-    <w:lsdException w:name="Colorful List Accent 1" w:semiHidden="0" w:uiPriority="72" w:unhideWhenUsed="0"/>
-    <w:lsdException w:name="Colorful Grid Accent 1" w:semiHidden="0" w:uiPriority="73" w:unhideWhenUsed="0"/>
-    <w:lsdException w:name="Light Shading Accent 2" w:semiHidden="0" w:uiPriority="60" w:unhideWhenUsed="0"/>
-    <w:lsdException w:name="Light List Accent 2" w:semiHidden="0" w:uiPriority="61" w:unhideWhenUsed="0"/>
-    <w:lsdException w:name="Light Grid Accent 2" w:semiHidden="0" w:uiPriority="62" w:unhideWhenUsed="0"/>
-    <w:lsdException w:name="Medium Shading 1 Accent 2" w:semiHidden="0" w:uiPriority="63" w:unhideWhenUsed="0"/>
-    <w:lsdException w:name="Medium Shading 2 Accent 2" w:semiHidden="0" w:uiPriority="64" w:unhideWhenUsed="0"/>
-    <w:lsdException w:name="Medium List 1 Accent 2" w:semiHidden="0" w:uiPriority="65" w:unhideWhenUsed="0"/>
-    <w:lsdException w:name="Medium List 2 Accent 2" w:semiHidden="0" w:uiPriority="66" w:unhideWhenUsed="0"/>
-    <w:lsdException w:name="Medium Grid 1 Accent 2" w:semiHidden="0" w:uiPriority="67" w:unhideWhenUsed="0"/>
-    <w:lsdException w:name="Medium Grid 2 Accent 2" w:semiHidden="0" w:uiPriority="68" w:unhideWhenUsed="0"/>
-    <w:lsdException w:name="Medium Grid 3 Accent 2" w:semiHidden="0" w:uiPriority="69" w:unhideWhenUsed="0"/>
-    <w:lsdException w:name="Dark List Accent 2" w:semiHidden="0" w:uiPriority="70" w:unhideWhenUsed="0"/>
-    <w:lsdException w:name="Colorful Shading Accent 2" w:semiHidden="0" w:uiPriority="71" w:unhideWhenUsed="0"/>
-    <w:lsdException w:name="Colorful List Accent 2" w:semiHidden="0" w:uiPriority="72" w:unhideWhenUsed="0"/>
-    <w:lsdException w:name="Colorful Grid Accent 2" w:semiHidden="0" w:uiPriority="73" w:unhideWhenUsed="0"/>
-    <w:lsdException w:name="Light Shading Accent 3" w:semiHidden="0" w:uiPriority="60" w:unhideWhenUsed="0"/>
-    <w:lsdException w:name="Light List Accent 3" w:semiHidden="0" w:uiPriority="61" w:unhideWhenUsed="0"/>
-    <w:lsdException w:name="Light Grid Accent 3" w:semiHidden="0" w:uiPriority="62" w:unhideWhenUsed="0"/>
-    <w:lsdException w:name="Medium Shading 1 Accent 3" w:semiHidden="0" w:uiPriority="63" w:unhideWhenUsed="0"/>
-    <w:lsdException w:name="Medium Shading 2 Accent 3" w:semiHidden="0" w:uiPriority="64" w:unhideWhenUsed="0"/>
-    <w:lsdException w:name="Medium List 1 Accent 3" w:semiHidden="0" w:uiPriority="65" w:unhideWhenUsed="0"/>
-    <w:lsdException w:name="Medium List 2 Accent 3" w:semiHidden="0" w:uiPriority="66" w:unhideWhenUsed="0"/>
-    <w:lsdException w:name="Medium Grid 1 Accent 3" w:semiHidden="0" w:uiPriority="67" w:unhideWhenUsed="0"/>
-    <w:lsdException w:name="Medium Grid 2 Accent 3" w:semiHidden="0" w:uiPriority="68" w:unhideWhenUsed="0"/>
-    <w:lsdException w:name="Medium Grid 3 Accent 3" w:semiHidden="0" w:uiPriority="69" w:unhideWhenUsed="0"/>
-    <w:lsdException w:name="Dark List Accent 3" w:semiHidden="0" w:uiPriority="70" w:unhideWhenUsed="0"/>
-    <w:lsdException w:name="Colorful Shading Accent 3" w:semiHidden="0" w:uiPriority="71" w:unhideWhenUsed="0"/>
-    <w:lsdException w:name="Colorful List Accent 3" w:semiHidden="0" w:uiPriority="72" w:unhideWhenUsed="0"/>
-    <w:lsdException w:name="Colorful Grid Accent 3" w:semiHidden="0" w:uiPriority="73" w:unhideWhenUsed="0"/>
-    <w:lsdException w:name="Light Shading Accent 4" w:semiHidden="0" w:uiPriority="60" w:unhideWhenUsed="0"/>
-    <w:lsdException w:name="Light List Accent 4" w:semiHidden="0" w:uiPriority="61" w:unhideWhenUsed="0"/>
-    <w:lsdException w:name="Light Grid Accent 4" w:semiHidden="0" w:uiPriority="62" w:unhideWhenUsed="0"/>
-    <w:lsdException w:name="Medium Shading 1 Accent 4" w:semiHidden="0" w:uiPriority="63" w:unhideWhenUsed="0"/>
-    <w:lsdException w:name="Medium Shading 2 Accent 4" w:semiHidden="0" w:uiPriority="64" w:unhideWhenUsed="0"/>
-    <w:lsdException w:name="Medium List 1 Accent 4" w:semiHidden="0" w:uiPriority="65" w:unhideWhenUsed="0"/>
-    <w:lsdException w:name="Medium List 2 Accent 4" w:semiHidden="0" w:uiPriority="66" w:unhideWhenUsed="0"/>
-    <w:lsdException w:name="Medium Grid 1 Accent 4" w:semiHidden="0" w:uiPriority="67" w:unhideWhenUsed="0"/>
-    <w:lsdException w:name="Medium Grid 2 Accent 4" w:semiHidden="0" w:uiPriority="68" w:unhideWhenUsed="0"/>
-    <w:lsdException w:name="Medium Grid 3 Accent 4" w:semiHidden="0" w:uiPriority="69" w:unhideWhenUsed="0"/>
-    <w:lsdException w:name="Dark List Accent 4" w:semiHidden="0" w:uiPriority="70" w:unhideWhenUsed="0"/>
-    <w:lsdException w:name="Colorful Shading Accent 4" w:semiHidden="0" w:uiPriority="71" w:unhideWhenUsed="0"/>
-    <w:lsdException w:name="Colorful List Accent 4" w:semiHidden="0" w:uiPriority="72" w:unhideWhenUsed="0"/>
-    <w:lsdException w:name="Colorful Grid Accent 4" w:semiHidden="0" w:uiPriority="73" w:unhideWhenUsed="0"/>
-    <w:lsdException w:name="Light Shading Accent 5" w:semiHidden="0" w:uiPriority="60" w:unhideWhenUsed="0"/>
-    <w:lsdException w:name="Light List Accent 5" w:semiHidden="0" w:uiPriority="61" w:unhideWhenUsed="0"/>
-    <w:lsdException w:name="Light Grid Accent 5" w:semiHidden="0" w:uiPriority="62" w:unhideWhenUsed="0"/>
-    <w:lsdException w:name="Medium Shading 1 Accent 5" w:semiHidden="0" w:uiPriority="63" w:unhideWhenUsed="0"/>
-    <w:lsdException w:name="Medium Shading 2 Accent 5" w:semiHidden="0" w:uiPriority="64" w:unhideWhenUsed="0"/>
-    <w:lsdException w:name="Medium List 1 Accent 5" w:semiHidden="0" w:uiPriority="65" w:unhideWhenUsed="0"/>
-    <w:lsdException w:name="Medium List 2 Accent 5" w:semiHidden="0" w:uiPriority="66" w:unhideWhenUsed="0"/>
-    <w:lsdException w:name="Medium Grid 1 Accent 5" w:semiHidden="0" w:uiPriority="67" w:unhideWhenUsed="0"/>
-    <w:lsdException w:name="Medium Grid 2 Accent 5" w:semiHidden="0" w:uiPriority="68" w:unhideWhenUsed="0"/>
-    <w:lsdException w:name="Medium Grid 3 Accent 5" w:semiHidden="0" w:uiPriority="69" w:unhideWhenUsed="0"/>
-    <w:lsdException w:name="Dark List Accent 5" w:semiHidden="0" w:uiPriority="70" w:unhideWhenUsed="0"/>
-    <w:lsdException w:name="Colorful Shading Accent 5" w:semiHidden="0" w:uiPriority="71" w:unhideWhenUsed="0"/>
-    <w:lsdException w:name="Colorful List Accent 5" w:semiHidden="0" w:uiPriority="72" w:unhideWhenUsed="0"/>
-    <w:lsdException w:name="Colorful Grid Accent 5" w:semiHidden="0" w:uiPriority="73" w:unhideWhenUsed="0"/>
-    <w:lsdException w:name="Light Shading Accent 6" w:semiHidden="0" w:uiPriority="60" w:unhideWhenUsed="0"/>
-    <w:lsdException w:name="Light List Accent 6" w:semiHidden="0" w:uiPriority="61" w:unhideWhenUsed="0"/>
-    <w:lsdException w:name="Light Grid Accent 6" w:semiHidden="0" w:uiPriority="62" w:unhideWhenUsed="0"/>
-    <w:lsdException w:name="Medium Shading 1 Accent 6" w:semiHidden="0" w:uiPriority="63" w:unhideWhenUsed="0"/>
-    <w:lsdException w:name="Medium Shading 2 Accent 6" w:semiHidden="0" w:uiPriority="64" w:unhideWhenUsed="0"/>
-    <w:lsdException w:name="Medium List 1 Accent 6" w:semiHidden="0" w:uiPriority="65" w:unhideWhenUsed="0"/>
-    <w:lsdException w:name="Medium List 2 Accent 6" w:semiHidden="0" w:uiPriority="66" w:unhideWhenUsed="0"/>
-    <w:lsdException w:name="Medium Grid 1 Accent 6" w:semiHidden="0" w:uiPriority="67" w:unhideWhenUsed="0"/>
-    <w:lsdException w:name="Medium Grid 2 Accent 6" w:semiHidden="0" w:uiPriority="68" w:unhideWhenUsed="0"/>
-    <w:lsdException w:name="Medium Grid 3 Accent 6" w:semiHidden="0" w:uiPriority="69" w:unhideWhenUsed="0"/>
-    <w:lsdException w:name="Dark List Accent 6" w:semiHidden="0" w:uiPriority="70" w:unhideWhenUsed="0"/>
-    <w:lsdException w:name="Colorful Shading Accent 6" w:semiHidden="0" w:uiPriority="71" w:unhideWhenUsed="0"/>
-    <w:lsdException w:name="Colorful List Accent 6" w:semiHidden="0" w:uiPriority="72" w:unhideWhenUsed="0"/>
-    <w:lsdException w:name="Colorful Grid Accent 6" w:semiHidden="0" w:uiPriority="73" w:unhideWhenUsed="0"/>
-    <w:lsdException w:name="Subtle Emphasis" w:semiHidden="0" w:uiPriority="19" w:unhideWhenUsed="0" w:qFormat="1"/>
-    <w:lsdException w:name="Intense Emphasis" w:semiHidden="0" w:uiPriority="21" w:unhideWhenUsed="0" w:qFormat="1"/>
-    <w:lsdException w:name="Subtle Reference" w:semiHidden="0" w:uiPriority="31" w:unhideWhenUsed="0" w:qFormat="1"/>
-    <w:lsdException w:name="Intense Reference" w:semiHidden="0" w:uiPriority="32" w:unhideWhenUsed="0" w:qFormat="1"/>
-    <w:lsdException w:name="Book Title" w:semiHidden="0" w:uiPriority="33" w:unhideWhenUsed="0" w:qFormat="1"/>
-    <w:lsdException w:name="Bibliography" w:uiPriority="37"/>
-    <w:lsdException w:name="TOC Heading" w:uiPriority="39" w:qFormat="1"/>
+  <w:latentStyles w:defLockedState="0" w:defUIPriority="99" w:defSemiHidden="0" w:defUnhideWhenUsed="0" w:defQFormat="0" w:count="371">
+    <w:lsdException w:name="Normal" w:uiPriority="0" w:qFormat="1"/>
+    <w:lsdException w:name="heading 1" w:uiPriority="9" w:qFormat="1"/>
+    <w:lsdException w:name="heading 2" w:semiHidden="1" w:uiPriority="9" w:unhideWhenUsed="1" w:qFormat="1"/>
+    <w:lsdException w:name="heading 3" w:semiHidden="1" w:uiPriority="9" w:unhideWhenUsed="1" w:qFormat="1"/>
+    <w:lsdException w:name="heading 4" w:semiHidden="1" w:uiPriority="9" w:unhideWhenUsed="1" w:qFormat="1"/>
+    <w:lsdException w:name="heading 5" w:semiHidden="1" w:uiPriority="9" w:unhideWhenUsed="1" w:qFormat="1"/>
+    <w:lsdException w:name="heading 6" w:semiHidden="1" w:uiPriority="9" w:unhideWhenUsed="1" w:qFormat="1"/>
+    <w:lsdException w:name="heading 7" w:semiHidden="1" w:uiPriority="9" w:unhideWhenUsed="1" w:qFormat="1"/>
+    <w:lsdException w:name="heading 8" w:semiHidden="1" w:uiPriority="9" w:unhideWhenUsed="1" w:qFormat="1"/>
+    <w:lsdException w:name="heading 9" w:semiHidden="1" w:uiPriority="9" w:unhideWhenUsed="1" w:qFormat="1"/>
+    <w:lsdException w:name="index 1" w:semiHidden="1" w:unhideWhenUsed="1"/>
+    <w:lsdException w:name="index 2" w:semiHidden="1" w:unhideWhenUsed="1"/>
+    <w:lsdException w:name="index 3" w:semiHidden="1" w:unhideWhenUsed="1"/>
+    <w:lsdException w:name="index 4" w:semiHidden="1" w:unhideWhenUsed="1"/>
+    <w:lsdException w:name="index 5" w:semiHidden="1" w:unhideWhenUsed="1"/>
+    <w:lsdException w:name="index 6" w:semiHidden="1" w:unhideWhenUsed="1"/>
+    <w:lsdException w:name="index 7" w:semiHidden="1" w:unhideWhenUsed="1"/>
+    <w:lsdException w:name="index 8" w:semiHidden="1" w:unhideWhenUsed="1"/>
+    <w:lsdException w:name="index 9" w:semiHidden="1" w:unhideWhenUsed="1"/>
+    <w:lsdException w:name="toc 1" w:semiHidden="1" w:uiPriority="39" w:unhideWhenUsed="1"/>
+    <w:lsdException w:name="toc 2" w:semiHidden="1" w:uiPriority="39" w:unhideWhenUsed="1"/>
+    <w:lsdException w:name="toc 3" w:semiHidden="1" w:uiPriority="39" w:unhideWhenUsed="1"/>
+    <w:lsdException w:name="toc 4" w:semiHidden="1" w:uiPriority="39" w:unhideWhenUsed="1"/>
+    <w:lsdException w:name="toc 5" w:semiHidden="1" w:uiPriority="39" w:unhideWhenUsed="1"/>
+    <w:lsdException w:name="toc 6" w:semiHidden="1" w:uiPriority="39" w:unhideWhenUsed="1"/>
+    <w:lsdException w:name="toc 7" w:semiHidden="1" w:uiPriority="39" w:unhideWhenUsed="1"/>
+    <w:lsdException w:name="toc 8" w:semiHidden="1" w:uiPriority="39" w:unhideWhenUsed="1"/>
+    <w:lsdException w:name="toc 9" w:semiHidden="1" w:uiPriority="39" w:unhideWhenUsed="1"/>
+    <w:lsdException w:name="Normal Indent" w:semiHidden="1" w:unhideWhenUsed="1"/>
+    <w:lsdException w:name="footnote text" w:semiHidden="1" w:unhideWhenUsed="1"/>
+    <w:lsdException w:name="annotation text" w:semiHidden="1" w:unhideWhenUsed="1"/>
+    <w:lsdException w:name="header" w:semiHidden="1" w:unhideWhenUsed="1"/>
+    <w:lsdException w:name="footer" w:semiHidden="1" w:unhideWhenUsed="1"/>
+    <w:lsdException w:name="index heading" w:semiHidden="1" w:unhideWhenUsed="1"/>
+    <w:lsdException w:name="caption" w:semiHidden="1" w:uiPriority="35" w:unhideWhenUsed="1" w:qFormat="1"/>
+    <w:lsdException w:name="table of figures" w:semiHidden="1" w:unhideWhenUsed="1"/>
+    <w:lsdException w:name="envelope address" w:semiHidden="1" w:unhideWhenUsed="1"/>
+    <w:lsdException w:name="envelope return" w:semiHidden="1" w:unhideWhenUsed="1"/>
+    <w:lsdException w:name="footnote reference" w:semiHidden="1" w:unhideWhenUsed="1"/>
+    <w:lsdException w:name="annotation reference" w:semiHidden="1" w:unhideWhenUsed="1"/>
+    <w:lsdException w:name="line number" w:semiHidden="1" w:unhideWhenUsed="1"/>
+    <w:lsdException w:name="page number" w:semiHidden="1" w:unhideWhenUsed="1"/>
+    <w:lsdException w:name="endnote reference" w:semiHidden="1" w:unhideWhenUsed="1"/>
+    <w:lsdException w:name="endnote text" w:semiHidden="1" w:unhideWhenUsed="1"/>
+    <w:lsdException w:name="table of authorities" w:semiHidden="1" w:unhideWhenUsed="1"/>
+    <w:lsdException w:name="macro" w:semiHidden="1" w:unhideWhenUsed="1"/>
+    <w:lsdException w:name="toa heading" w:semiHidden="1" w:unhideWhenUsed="1"/>
+    <w:lsdException w:name="List" w:semiHidden="1" w:unhideWhenUsed="1"/>
+    <w:lsdException w:name="List Bullet" w:semiHidden="1" w:unhideWhenUsed="1"/>
+    <w:lsdException w:name="List Number" w:semiHidden="1" w:unhideWhenUsed="1"/>
+    <w:lsdException w:name="List 2" w:semiHidden="1" w:unhideWhenUsed="1"/>
+    <w:lsdException w:name="List 3" w:semiHidden="1" w:unhideWhenUsed="1"/>
+    <w:lsdException w:name="List 4" w:semiHidden="1" w:unhideWhenUsed="1"/>
+    <w:lsdException w:name="List 5" w:semiHidden="1" w:unhideWhenUsed="1"/>
+    <w:lsdException w:name="List Bullet 2" w:semiHidden="1" w:unhideWhenUsed="1"/>
+    <w:lsdException w:name="List Bullet 3" w:semiHidden="1" w:unhideWhenUsed="1"/>
+    <w:lsdException w:name="List Bullet 4" w:semiHidden="1" w:unhideWhenUsed="1"/>
+    <w:lsdException w:name="List Bullet 5" w:semiHidden="1" w:unhideWhenUsed="1"/>
+    <w:lsdException w:name="List Number 2" w:semiHidden="1" w:unhideWhenUsed="1"/>
+    <w:lsdException w:name="List Number 3" w:semiHidden="1" w:unhideWhenUsed="1"/>
+    <w:lsdException w:name="List Number 4" w:semiHidden="1" w:unhideWhenUsed="1"/>
+    <w:lsdException w:name="List Number 5" w:semiHidden="1" w:unhideWhenUsed="1"/>
+    <w:lsdException w:name="Title" w:uiPriority="10" w:qFormat="1"/>
+    <w:lsdException w:name="Closing" w:semiHidden="1" w:unhideWhenUsed="1"/>
+    <w:lsdException w:name="Signature" w:semiHidden="1" w:unhideWhenUsed="1"/>
+    <w:lsdException w:name="Default Paragraph Font" w:semiHidden="1" w:uiPriority="1" w:unhideWhenUsed="1"/>
+    <w:lsdException w:name="Body Text" w:semiHidden="1" w:unhideWhenUsed="1"/>
+    <w:lsdException w:name="Body Text Indent" w:semiHidden="1" w:unhideWhenUsed="1"/>
+    <w:lsdException w:name="List Continue" w:semiHidden="1" w:unhideWhenUsed="1"/>
+    <w:lsdException w:name="List Continue 2" w:semiHidden="1" w:unhideWhenUsed="1"/>
+    <w:lsdException w:name="List Continue 3" w:semiHidden="1" w:unhideWhenUsed="1"/>
+    <w:lsdException w:name="List Continue 4" w:semiHidden="1" w:unhideWhenUsed="1"/>
+    <w:lsdException w:name="List Continue 5" w:semiHidden="1" w:unhideWhenUsed="1"/>
+    <w:lsdException w:name="Message Header" w:semiHidden="1" w:unhideWhenUsed="1"/>
+    <w:lsdException w:name="Subtitle" w:uiPriority="11" w:qFormat="1"/>
+    <w:lsdException w:name="Salutation" w:semiHidden="1" w:unhideWhenUsed="1"/>
+    <w:lsdException w:name="Date" w:semiHidden="1" w:unhideWhenUsed="1"/>
+    <w:lsdException w:name="Body Text First Indent" w:semiHidden="1" w:unhideWhenUsed="1"/>
+    <w:lsdException w:name="Body Text First Indent 2" w:semiHidden="1" w:unhideWhenUsed="1"/>
+    <w:lsdException w:name="Note Heading" w:semiHidden="1" w:unhideWhenUsed="1"/>
+    <w:lsdException w:name="Body Text 2" w:semiHidden="1" w:unhideWhenUsed="1"/>
+    <w:lsdException w:name="Body Text 3" w:semiHidden="1" w:unhideWhenUsed="1"/>
+    <w:lsdException w:name="Body Text Indent 2" w:semiHidden="1" w:unhideWhenUsed="1"/>
+    <w:lsdException w:name="Body Text Indent 3" w:semiHidden="1" w:unhideWhenUsed="1"/>
+    <w:lsdException w:name="Block Text" w:semiHidden="1" w:unhideWhenUsed="1"/>
+    <w:lsdException w:name="Hyperlink" w:semiHidden="1" w:unhideWhenUsed="1"/>
+    <w:lsdException w:name="FollowedHyperlink" w:semiHidden="1" w:unhideWhenUsed="1"/>
+    <w:lsdException w:name="Strong" w:uiPriority="22" w:qFormat="1"/>
+    <w:lsdException w:name="Emphasis" w:uiPriority="20" w:qFormat="1"/>
+    <w:lsdException w:name="Document Map" w:semiHidden="1" w:unhideWhenUsed="1"/>
+    <w:lsdException w:name="Plain Text" w:semiHidden="1" w:unhideWhenUsed="1"/>
+    <w:lsdException w:name="E-mail Signature" w:semiHidden="1" w:unhideWhenUsed="1"/>
+    <w:lsdException w:name="HTML Top of Form" w:semiHidden="1" w:unhideWhenUsed="1"/>
+    <w:lsdException w:name="HTML Bottom of Form" w:semiHidden="1" w:unhideWhenUsed="1"/>
+    <w:lsdException w:name="Normal (Web)" w:semiHidden="1" w:unhideWhenUsed="1"/>
+    <w:lsdException w:name="HTML Acronym" w:semiHidden="1" w:unhideWhenUsed="1"/>
+    <w:lsdException w:name="HTML Address" w:semiHidden="1" w:unhideWhenUsed="1"/>
+    <w:lsdException w:name="HTML Cite" w:semiHidden="1" w:unhideWhenUsed="1"/>
+    <w:lsdException w:name="HTML Code" w:semiHidden="1" w:unhideWhenUsed="1"/>
+    <w:lsdException w:name="HTML Definition" w:semiHidden="1" w:unhideWhenUsed="1"/>
+    <w:lsdException w:name="HTML Keyboard" w:semiHidden="1" w:unhideWhenUsed="1"/>
+    <w:lsdException w:name="HTML Preformatted" w:semiHidden="1" w:unhideWhenUsed="1"/>
+    <w:lsdException w:name="HTML Sample" w:semiHidden="1" w:unhideWhenUsed="1"/>
+    <w:lsdException w:name="HTML Typewriter" w:semiHidden="1" w:unhideWhenUsed="1"/>
+    <w:lsdException w:name="HTML Variable" w:semiHidden="1" w:unhideWhenUsed="1"/>
+    <w:lsdException w:name="Normal Table" w:semiHidden="1" w:unhideWhenUsed="1"/>
+    <w:lsdException w:name="annotation subject" w:semiHidden="1" w:unhideWhenUsed="1"/>
+    <w:lsdException w:name="No List" w:semiHidden="1" w:unhideWhenUsed="1"/>
+    <w:lsdException w:name="Outline List 1" w:semiHidden="1" w:unhideWhenUsed="1"/>
+    <w:lsdException w:name="Outline List 2" w:semiHidden="1" w:unhideWhenUsed="1"/>
+    <w:lsdException w:name="Outline List 3" w:semiHidden="1" w:unhideWhenUsed="1"/>
+    <w:lsdException w:name="Table Simple 1" w:semiHidden="1" w:unhideWhenUsed="1"/>
+    <w:lsdException w:name="Table Simple 2" w:semiHidden="1" w:unhideWhenUsed="1"/>
+    <w:lsdException w:name="Table Simple 3" w:semiHidden="1" w:unhideWhenUsed="1"/>
+    <w:lsdException w:name="Table Classic 1" w:semiHidden="1" w:unhideWhenUsed="1"/>
+    <w:lsdException w:name="Table Classic 2" w:semiHidden="1" w:unhideWhenUsed="1"/>
+    <w:lsdException w:name="Table Classic 3" w:semiHidden="1" w:unhideWhenUsed="1"/>
+    <w:lsdException w:name="Table Classic 4" w:semiHidden="1" w:unhideWhenUsed="1"/>
+    <w:lsdException w:name="Table Colorful 1" w:semiHidden="1" w:unhideWhenUsed="1"/>
+    <w:lsdException w:name="Table Colorful 2" w:semiHidden="1" w:unhideWhenUsed="1"/>
+    <w:lsdException w:name="Table Colorful 3" w:semiHidden="1" w:unhideWhenUsed="1"/>
+    <w:lsdException w:name="Table Columns 1" w:semiHidden="1" w:unhideWhenUsed="1"/>
+    <w:lsdException w:name="Table Columns 2" w:semiHidden="1" w:unhideWhenUsed="1"/>
+    <w:lsdException w:name="Table Columns 3" w:semiHidden="1" w:unhideWhenUsed="1"/>
+    <w:lsdException w:name="Table Columns 4" w:semiHidden="1" w:unhideWhenUsed="1"/>
+    <w:lsdException w:name="Table Columns 5" w:semiHidden="1" w:unhideWhenUsed="1"/>
+    <w:lsdException w:name="Table Grid 1" w:semiHidden="1" w:unhideWhenUsed="1"/>
+    <w:lsdException w:name="Table Grid 2" w:semiHidden="1" w:unhideWhenUsed="1"/>
+    <w:lsdException w:name="Table Grid 3" w:semiHidden="1" w:unhideWhenUsed="1"/>
+    <w:lsdException w:name="Table Grid 4" w:semiHidden="1" w:unhideWhenUsed="1"/>
+    <w:lsdException w:name="Table Grid 5" w:semiHidden="1" w:unhideWhenUsed="1"/>
+    <w:lsdException w:name="Table Grid 6" w:semiHidden="1" w:unhideWhenUsed="1"/>
+    <w:lsdException w:name="Table Grid 7" w:semiHidden="1" w:unhideWhenUsed="1"/>
+    <w:lsdException w:name="Table Grid 8" w:semiHidden="1" w:unhideWhenUsed="1"/>
+    <w:lsdException w:name="Table List 1" w:semiHidden="1" w:unhideWhenUsed="1"/>
+    <w:lsdException w:name="Table List 2" w:semiHidden="1" w:unhideWhenUsed="1"/>
+    <w:lsdException w:name="Table List 3" w:semiHidden="1" w:unhideWhenUsed="1"/>
+    <w:lsdException w:name="Table List 4" w:semiHidden="1" w:unhideWhenUsed="1"/>
+    <w:lsdException w:name="Table List 5" w:semiHidden="1" w:unhideWhenUsed="1"/>
+    <w:lsdException w:name="Table List 6" w:semiHidden="1" w:unhideWhenUsed="1"/>
+    <w:lsdException w:name="Table List 7" w:semiHidden="1" w:unhideWhenUsed="1"/>
+    <w:lsdException w:name="Table List 8" w:semiHidden="1" w:unhideWhenUsed="1"/>
+    <w:lsdException w:name="Table 3D effects 1" w:semiHidden="1" w:unhideWhenUsed="1"/>
+    <w:lsdException w:name="Table 3D effects 2" w:semiHidden="1" w:unhideWhenUsed="1"/>
+    <w:lsdException w:name="Table 3D effects 3" w:semiHidden="1" w:unhideWhenUsed="1"/>
+    <w:lsdException w:name="Table Contemporary" w:semiHidden="1" w:unhideWhenUsed="1"/>
+    <w:lsdException w:name="Table Elegant" w:semiHidden="1" w:unhideWhenUsed="1"/>
+    <w:lsdException w:name="Table Professional" w:semiHidden="1" w:unhideWhenUsed="1"/>
+    <w:lsdException w:name="Table Subtle 1" w:semiHidden="1" w:unhideWhenUsed="1"/>
+    <w:lsdException w:name="Table Subtle 2" w:semiHidden="1" w:unhideWhenUsed="1"/>
+    <w:lsdException w:name="Table Web 1" w:semiHidden="1" w:unhideWhenUsed="1"/>
+    <w:lsdException w:name="Table Web 2" w:semiHidden="1" w:unhideWhenUsed="1"/>
+    <w:lsdException w:name="Table Web 3" w:semiHidden="1" w:unhideWhenUsed="1"/>
+    <w:lsdException w:name="Balloon Text" w:semiHidden="1" w:unhideWhenUsed="1"/>
+    <w:lsdException w:name="Table Grid" w:uiPriority="59"/>
+    <w:lsdException w:name="Table Theme" w:semiHidden="1" w:unhideWhenUsed="1"/>
+    <w:lsdException w:name="Placeholder Text" w:semiHidden="1"/>
+    <w:lsdException w:name="No Spacing" w:uiPriority="1" w:qFormat="1"/>
+    <w:lsdException w:name="Light Shading" w:uiPriority="60"/>
+    <w:lsdException w:name="Light List" w:uiPriority="61"/>
+    <w:lsdException w:name="Light Grid" w:uiPriority="62"/>
+    <w:lsdException w:name="Medium Shading 1" w:uiPriority="63"/>
+    <w:lsdException w:name="Medium Shading 2" w:uiPriority="64"/>
+    <w:lsdException w:name="Medium List 1" w:uiPriority="65"/>
+    <w:lsdException w:name="Medium List 2" w:uiPriority="66"/>
+    <w:lsdException w:name="Medium Grid 1" w:uiPriority="67"/>
+    <w:lsdException w:name="Medium Grid 2" w:uiPriority="68"/>
+    <w:lsdException w:name="Medium Grid 3" w:uiPriority="69"/>
+    <w:lsdException w:name="Dark List" w:uiPriority="70"/>
+    <w:lsdException w:name="Colorful Shading" w:uiPriority="71"/>
+    <w:lsdException w:name="Colorful List" w:uiPriority="72"/>
+    <w:lsdException w:name="Colorful Grid" w:uiPriority="73"/>
+    <w:lsdException w:name="Light Shading Accent 1" w:uiPriority="60"/>
+    <w:lsdException w:name="Light List Accent 1" w:uiPriority="61"/>
+    <w:lsdException w:name="Light Grid Accent 1" w:uiPriority="62"/>
+    <w:lsdException w:name="Medium Shading 1 Accent 1" w:uiPriority="63"/>
+    <w:lsdException w:name="Medium Shading 2 Accent 1" w:uiPriority="64"/>
+    <w:lsdException w:name="Medium List 1 Accent 1" w:uiPriority="65"/>
+    <w:lsdException w:name="Revision" w:semiHidden="1"/>
+    <w:lsdException w:name="List Paragraph" w:uiPriority="0" w:qFormat="1"/>
+    <w:lsdException w:name="Quote" w:uiPriority="29" w:qFormat="1"/>
+    <w:lsdException w:name="Intense Quote" w:uiPriority="30" w:qFormat="1"/>
+    <w:lsdException w:name="Medium List 2 Accent 1" w:uiPriority="66"/>
+    <w:lsdException w:name="Medium Grid 1 Accent 1" w:uiPriority="67"/>
+    <w:lsdException w:name="Medium Grid 2 Accent 1" w:uiPriority="68"/>
+    <w:lsdException w:name="Medium Grid 3 Accent 1" w:uiPriority="69"/>
+    <w:lsdException w:name="Dark List Accent 1" w:uiPriority="70"/>
+    <w:lsdException w:name="Colorful Shading Accent 1" w:uiPriority="71"/>
+    <w:lsdException w:name="Colorful List Accent 1" w:uiPriority="72"/>
+    <w:lsdException w:name="Colorful Grid Accent 1" w:uiPriority="73"/>
+    <w:lsdException w:name="Light Shading Accent 2" w:uiPriority="60"/>
+    <w:lsdException w:name="Light List Accent 2" w:uiPriority="61"/>
+    <w:lsdException w:name="Light Grid Accent 2" w:uiPriority="62"/>
+    <w:lsdException w:name="Medium Shading 1 Accent 2" w:uiPriority="63"/>
+    <w:lsdException w:name="Medium Shading 2 Accent 2" w:uiPriority="64"/>
+    <w:lsdException w:name="Medium List 1 Accent 2" w:uiPriority="65"/>
+    <w:lsdException w:name="Medium List 2 Accent 2" w:uiPriority="66"/>
+    <w:lsdException w:name="Medium Grid 1 Accent 2" w:uiPriority="67"/>
+    <w:lsdException w:name="Medium Grid 2 Accent 2" w:uiPriority="68"/>
+    <w:lsdException w:name="Medium Grid 3 Accent 2" w:uiPriority="69"/>
+    <w:lsdException w:name="Dark List Accent 2" w:uiPriority="70"/>
+    <w:lsdException w:name="Colorful Shading Accent 2" w:uiPriority="71"/>
+    <w:lsdException w:name="Colorful List Accent 2" w:uiPriority="72"/>
+    <w:lsdException w:name="Colorful Grid Accent 2" w:uiPriority="73"/>
+    <w:lsdException w:name="Light Shading Accent 3" w:uiPriority="60"/>
+    <w:lsdException w:name="Light List Accent 3" w:uiPriority="61"/>
+    <w:lsdException w:name="Light Grid Accent 3" w:uiPriority="62"/>
+    <w:lsdException w:name="Medium Shading 1 Accent 3" w:uiPriority="63"/>
+    <w:lsdException w:name="Medium Shading 2 Accent 3" w:uiPriority="64"/>
+    <w:lsdException w:name="Medium List 1 Accent 3" w:uiPriority="65"/>
+    <w:lsdException w:name="Medium List 2 Accent 3" w:uiPriority="66"/>
+    <w:lsdException w:name="Medium Grid 1 Accent 3" w:uiPriority="67"/>
+    <w:lsdException w:name="Medium Grid 2 Accent 3" w:uiPriority="68"/>
+    <w:lsdException w:name="Medium Grid 3 Accent 3" w:uiPriority="69"/>
+    <w:lsdException w:name="Dark List Accent 3" w:uiPriority="70"/>
+    <w:lsdException w:name="Colorful Shading Accent 3" w:uiPriority="71"/>
+    <w:lsdException w:name="Colorful List Accent 3" w:uiPriority="72"/>
+    <w:lsdException w:name="Colorful Grid Accent 3" w:uiPriority="73"/>
+    <w:lsdException w:name="Light Shading Accent 4" w:uiPriority="60"/>
+    <w:lsdException w:name="Light List Accent 4" w:uiPriority="61"/>
+    <w:lsdException w:name="Light Grid Accent 4" w:uiPriority="62"/>
+    <w:lsdException w:name="Medium Shading 1 Accent 4" w:uiPriority="63"/>
+    <w:lsdException w:name="Medium Shading 2 Accent 4" w:uiPriority="64"/>
+    <w:lsdException w:name="Medium List 1 Accent 4" w:uiPriority="65"/>
+    <w:lsdException w:name="Medium List 2 Accent 4" w:uiPriority="66"/>
+    <w:lsdException w:name="Medium Grid 1 Accent 4" w:uiPriority="67"/>
+    <w:lsdException w:name="Medium Grid 2 Accent 4" w:uiPriority="68"/>
+    <w:lsdException w:name="Medium Grid 3 Accent 4" w:uiPriority="69"/>
+    <w:lsdException w:name="Dark List Accent 4" w:uiPriority="70"/>
+    <w:lsdException w:name="Colorful Shading Accent 4" w:uiPriority="71"/>
+    <w:lsdException w:name="Colorful List Accent 4" w:uiPriority="72"/>
+    <w:lsdException w:name="Colorful Grid Accent 4" w:uiPriority="73"/>
+    <w:lsdException w:name="Light Shading Accent 5" w:uiPriority="60"/>
+    <w:lsdException w:name="Light List Accent 5" w:uiPriority="61"/>
+    <w:lsdException w:name="Light Grid Accent 5" w:uiPriority="62"/>
+    <w:lsdException w:name="Medium Shading 1 Accent 5" w:uiPriority="63"/>
+    <w:lsdException w:name="Medium Shading 2 Accent 5" w:uiPriority="64"/>
+    <w:lsdException w:name="Medium List 1 Accent 5" w:uiPriority="65"/>
+    <w:lsdException w:name="Medium List 2 Accent 5" w:uiPriority="66"/>
+    <w:lsdException w:name="Medium Grid 1 Accent 5" w:uiPriority="67"/>
+    <w:lsdException w:name="Medium Grid 2 Accent 5" w:uiPriority="68"/>
+    <w:lsdException w:name="Medium Grid 3 Accent 5" w:uiPriority="69"/>
+    <w:lsdException w:name="Dark List Accent 5" w:uiPriority="70"/>
+    <w:lsdException w:name="Colorful Shading Accent 5" w:uiPriority="71"/>
+    <w:lsdException w:name="Colorful List Accent 5" w:uiPriority="72"/>
+    <w:lsdException w:name="Colorful Grid Accent 5" w:uiPriority="73"/>
+    <w:lsdException w:name="Light Shading Accent 6" w:uiPriority="60"/>
+    <w:lsdException w:name="Light List Accent 6" w:uiPriority="61"/>
+    <w:lsdException w:name="Light Grid Accent 6" w:uiPriority="62"/>
+    <w:lsdException w:name="Medium Shading 1 Accent 6" w:uiPriority="63"/>
+    <w:lsdException w:name="Medium Shading 2 Accent 6" w:uiPriority="64"/>
+    <w:lsdException w:name="Medium List 1 Accent 6" w:uiPriority="65"/>
+    <w:lsdException w:name="Medium List 2 Accent 6" w:uiPriority="66"/>
+    <w:lsdException w:name="Medium Grid 1 Accent 6" w:uiPriority="67"/>
+    <w:lsdException w:name="Medium Grid 2 Accent 6" w:uiPriority="68"/>
+    <w:lsdException w:name="Medium Grid 3 Accent 6" w:uiPriority="69"/>
+    <w:lsdException w:name="Dark List Accent 6" w:uiPriority="70"/>
+    <w:lsdException w:name="Colorful Shading Accent 6" w:uiPriority="71"/>
+    <w:lsdException w:name="Colorful List Accent 6" w:uiPriority="72"/>
+    <w:lsdException w:name="Colorful Grid Accent 6" w:uiPriority="73"/>
+    <w:lsdException w:name="Subtle Emphasis" w:uiPriority="19" w:qFormat="1"/>
+    <w:lsdException w:name="Intense Emphasis" w:uiPriority="21" w:qFormat="1"/>
+    <w:lsdException w:name="Subtle Reference" w:uiPriority="31" w:qFormat="1"/>
+    <w:lsdException w:name="Intense Reference" w:uiPriority="32" w:qFormat="1"/>
+    <w:lsdException w:name="Book Title" w:uiPriority="33" w:qFormat="1"/>
+    <w:lsdException w:name="Bibliography" w:semiHidden="1" w:uiPriority="37" w:unhideWhenUsed="1"/>
+    <w:lsdException w:name="TOC Heading" w:semiHidden="1" w:uiPriority="39" w:unhideWhenUsed="1" w:qFormat="1"/>
+    <w:lsdException w:name="Plain Table 1" w:uiPriority="41"/>
+    <w:lsdException w:name="Plain Table 2" w:uiPriority="42"/>
+    <w:lsdException w:name="Plain Table 3" w:uiPriority="43"/>
+    <w:lsdException w:name="Plain Table 4" w:uiPriority="44"/>
+    <w:lsdException w:name="Plain Table 5" w:uiPriority="45"/>
+    <w:lsdException w:name="Grid Table Light" w:uiPriority="40"/>
+    <w:lsdException w:name="Grid Table 1 Light" w:uiPriority="46"/>
+    <w:lsdException w:name="Grid Table 2" w:uiPriority="47"/>
+    <w:lsdException w:name="Grid Table 3" w:uiPriority="48"/>
+    <w:lsdException w:name="Grid Table 4" w:uiPriority="49"/>
+    <w:lsdException w:name="Grid Table 5 Dark" w:uiPriority="50"/>
+    <w:lsdException w:name="Grid Table 6 Colorful" w:uiPriority="51"/>
+    <w:lsdException w:name="Grid Table 7 Colorful" w:uiPriority="52"/>
+    <w:lsdException w:name="Grid Table 1 Light Accent 1" w:uiPriority="46"/>
+    <w:lsdException w:name="Grid Table 2 Accent 1" w:uiPriority="47"/>
+    <w:lsdException w:name="Grid Table 3 Accent 1" w:uiPriority="48"/>
+    <w:lsdException w:name="Grid Table 4 Accent 1" w:uiPriority="49"/>
+    <w:lsdException w:name="Grid Table 5 Dark Accent 1" w:uiPriority="50"/>
+    <w:lsdException w:name="Grid Table 6 Colorful Accent 1" w:uiPriority="51"/>
+    <w:lsdException w:name="Grid Table 7 Colorful Accent 1" w:uiPriority="52"/>
+    <w:lsdException w:name="Grid Table 1 Light Accent 2" w:uiPriority="46"/>
+    <w:lsdException w:name="Grid Table 2 Accent 2" w:uiPriority="47"/>
+    <w:lsdException w:name="Grid Table 3 Accent 2" w:uiPriority="48"/>
+    <w:lsdException w:name="Grid Table 4 Accent 2" w:uiPriority="49"/>
+    <w:lsdException w:name="Grid Table 5 Dark Accent 2" w:uiPriority="50"/>
+    <w:lsdException w:name="Grid Table 6 Colorful Accent 2" w:uiPriority="51"/>
+    <w:lsdException w:name="Grid Table 7 Colorful Accent 2" w:uiPriority="52"/>
+    <w:lsdException w:name="Grid Table 1 Light Accent 3" w:uiPriority="46"/>
+    <w:lsdException w:name="Grid Table 2 Accent 3" w:uiPriority="47"/>
+    <w:lsdException w:name="Grid Table 3 Accent 3" w:uiPriority="48"/>
+    <w:lsdException w:name="Grid Table 4 Accent 3" w:uiPriority="49"/>
+    <w:lsdException w:name="Grid Table 5 Dark Accent 3" w:uiPriority="50"/>
+    <w:lsdException w:name="Grid Table 6 Colorful Accent 3" w:uiPriority="51"/>
+    <w:lsdException w:name="Grid Table 7 Colorful Accent 3" w:uiPriority="52"/>
+    <w:lsdException w:name="Grid Table 1 Light Accent 4" w:uiPriority="46"/>
+    <w:lsdException w:name="Grid Table 2 Accent 4" w:uiPriority="47"/>
+    <w:lsdException w:name="Grid Table 3 Accent 4" w:uiPriority="48"/>
+    <w:lsdException w:name="Grid Table 4 Accent 4" w:uiPriority="49"/>
+    <w:lsdException w:name="Grid Table 5 Dark Accent 4" w:uiPriority="50"/>
+    <w:lsdException w:name="Grid Table 6 Colorful Accent 4" w:uiPriority="51"/>
+    <w:lsdException w:name="Grid Table 7 Colorful Accent 4" w:uiPriority="52"/>
+    <w:lsdException w:name="Grid Table 1 Light Accent 5" w:uiPriority="46"/>
+    <w:lsdException w:name="Grid Table 2 Accent 5" w:uiPriority="47"/>
+    <w:lsdException w:name="Grid Table 3 Accent 5" w:uiPriority="48"/>
+    <w:lsdException w:name="Grid Table 4 Accent 5" w:uiPriority="49"/>
+    <w:lsdException w:name="Grid Table 5 Dark Accent 5" w:uiPriority="50"/>
+    <w:lsdException w:name="Grid Table 6 Colorful Accent 5" w:uiPriority="51"/>
+    <w:lsdException w:name="Grid Table 7 Colorful Accent 5" w:uiPriority="52"/>
+    <w:lsdException w:name="Grid Table 1 Light Accent 6" w:uiPriority="46"/>
+    <w:lsdException w:name="Grid Table 2 Accent 6" w:uiPriority="47"/>
+    <w:lsdException w:name="Grid Table 3 Accent 6" w:uiPriority="48"/>
+    <w:lsdException w:name="Grid Table 4 Accent 6" w:uiPriority="49"/>
+    <w:lsdException w:name="Grid Table 5 Dark Accent 6" w:uiPriority="50"/>
+    <w:lsdException w:name="Grid Table 6 Colorful Accent 6" w:uiPriority="51"/>
+    <w:lsdException w:name="Grid Table 7 Colorful Accent 6" w:uiPriority="52"/>
+    <w:lsdException w:name="List Table 1 Light" w:uiPriority="46"/>
+    <w:lsdException w:name="List Table 2" w:uiPriority="47"/>
+    <w:lsdException w:name="List Table 3" w:uiPriority="48"/>
+    <w:lsdException w:name="List Table 4" w:uiPriority="49"/>
+    <w:lsdException w:name="List Table 5 Dark" w:uiPriority="50"/>
+    <w:lsdException w:name="List Table 6 Colorful" w:uiPriority="51"/>
+    <w:lsdException w:name="List Table 7 Colorful" w:uiPriority="52"/>
+    <w:lsdException w:name="List Table 1 Light Accent 1" w:uiPriority="46"/>
+    <w:lsdException w:name="List Table 2 Accent 1" w:uiPriority="47"/>
+    <w:lsdException w:name="List Table 3 Accent 1" w:uiPriority="48"/>
+    <w:lsdException w:name="List Table 4 Accent 1" w:uiPriority="49"/>
+    <w:lsdException w:name="List Table 5 Dark Accent 1" w:uiPriority="50"/>
+    <w:lsdException w:name="List Table 6 Colorful Accent 1" w:uiPriority="51"/>
+    <w:lsdException w:name="List Table 7 Colorful Accent 1" w:uiPriority="52"/>
+    <w:lsdException w:name="List Table 1 Light Accent 2" w:uiPriority="46"/>
+    <w:lsdException w:name="List Table 2 Accent 2" w:uiPriority="47"/>
+    <w:lsdException w:name="List Table 3 Accent 2" w:uiPriority="48"/>
+    <w:lsdException w:name="List Table 4 Accent 2" w:uiPriority="49"/>
+    <w:lsdException w:name="List Table 5 Dark Accent 2" w:uiPriority="50"/>
+    <w:lsdException w:name="List Table 6 Colorful Accent 2" w:uiPriority="51"/>
+    <w:lsdException w:name="List Table 7 Colorful Accent 2" w:uiPriority="52"/>
+    <w:lsdException w:name="List Table 1 Light Accent 3" w:uiPriority="46"/>
+    <w:lsdException w:name="List Table 2 Accent 3" w:uiPriority="47"/>
+    <w:lsdException w:name="List Table 3 Accent 3" w:uiPriority="48"/>
+    <w:lsdException w:name="List Table 4 Accent 3" w:uiPriority="49"/>
+    <w:lsdException w:name="List Table 5 Dark Accent 3" w:uiPriority="50"/>
+    <w:lsdException w:name="List Table 6 Colorful Accent 3" w:uiPriority="51"/>
+    <w:lsdException w:name="List Table 7 Colorful Accent 3" w:uiPriority="52"/>
+    <w:lsdException w:name="List Table 1 Light Accent 4" w:uiPriority="46"/>
+    <w:lsdException w:name="List Table 2 Accent 4" w:uiPriority="47"/>
+    <w:lsdException w:name="List Table 3 Accent 4" w:uiPriority="48"/>
+    <w:lsdException w:name="List Table 4 Accent 4" w:uiPriority="49"/>
+    <w:lsdException w:name="List Table 5 Dark Accent 4" w:uiPriority="50"/>
+    <w:lsdException w:name="List Table 6 Colorful Accent 4" w:uiPriority="51"/>
+    <w:lsdException w:name="List Table 7 Colorful Accent 4" w:uiPriority="52"/>
+    <w:lsdException w:name="List Table 1 Light Accent 5" w:uiPriority="46"/>
+    <w:lsdException w:name="List Table 2 Accent 5" w:uiPriority="47"/>
+    <w:lsdException w:name="List Table 3 Accent 5" w:uiPriority="48"/>
+    <w:lsdException w:name="List Table 4 Accent 5" w:uiPriority="49"/>
+    <w:lsdException w:name="List Table 5 Dark Accent 5" w:uiPriority="50"/>
+    <w:lsdException w:name="List Table 6 Colorful Accent 5" w:uiPriority="51"/>
+    <w:lsdException w:name="List Table 7 Colorful Accent 5" w:uiPriority="52"/>
+    <w:lsdException w:name="List Table 1 Light Accent 6" w:uiPriority="46"/>
+    <w:lsdException w:name="List Table 2 Accent 6" w:uiPriority="47"/>
+    <w:lsdException w:name="List Table 3 Accent 6" w:uiPriority="48"/>
+    <w:lsdException w:name="List Table 4 Accent 6" w:uiPriority="49"/>
+    <w:lsdException w:name="List Table 5 Dark Accent 6" w:uiPriority="50"/>
+    <w:lsdException w:name="List Table 6 Colorful Accent 6" w:uiPriority="51"/>
+    <w:lsdException w:name="List Table 7 Colorful Accent 6" w:uiPriority="52"/>
   </w:latentStyles>
   <w:style w:type="paragraph" w:default="1" w:styleId="Normal">
     <w:name w:val="Normal"/>
@@ -5757,196 +5599,6 @@
       <w:szCs w:val="24"/>
       <w:lang w:val="en-US" w:eastAsia="ar-SA" w:bidi="hi-IN"/>
     </w:rPr>
-  </w:style>
-</w:styles>
-</file>
-
-<file path=word/stylesWithEffects.xml><?xml version="1.0" encoding="utf-8"?>
-<w:styles xmlns:wpc="http://schemas.microsoft.com/office/word/2010/wordprocessingCanvas" xmlns:mc="http://schemas.openxmlformats.org/markup-compatibility/2006" xmlns:o="urn:schemas-microsoft-com:office:office" xmlns:r="http://schemas.openxmlformats.org/officeDocument/2006/relationships" xmlns:m="http://schemas.openxmlformats.org/officeDocument/2006/math" xmlns:v="urn:schemas-microsoft-com:vml" xmlns:wp14="http://schemas.microsoft.com/office/word/2010/wordprocessingDrawing" xmlns:wp="http://schemas.openxmlformats.org/drawingml/2006/wordprocessingDrawing" xmlns:w10="urn:schemas-microsoft-com:office:word" xmlns:w="http://schemas.openxmlformats.org/wordprocessingml/2006/main" xmlns:w14="http://schemas.microsoft.com/office/word/2010/wordml" xmlns:wpg="http://schemas.microsoft.com/office/word/2010/wordprocessingGroup" xmlns:wpi="http://schemas.microsoft.com/office/word/2010/wordprocessingInk" xmlns:wne="http://schemas.microsoft.com/office/word/2006/wordml" xmlns:wps="http://schemas.microsoft.com/office/word/2010/wordprocessingShape" mc:Ignorable="w14 wp14">
-  <w:docDefaults>
-    <w:rPrDefault>
-      <w:rPr>
-        <w:rFonts w:asciiTheme="minorHAnsi" w:eastAsiaTheme="minorEastAsia" w:hAnsiTheme="minorHAnsi" w:cstheme="minorBidi"/>
-        <w:sz w:val="22"/>
-        <w:szCs w:val="22"/>
-        <w:lang w:val="en-US" w:eastAsia="en-US" w:bidi="ar-SA"/>
-      </w:rPr>
-    </w:rPrDefault>
-    <w:pPrDefault>
-      <w:pPr>
-        <w:spacing w:after="200" w:line="276" w:lineRule="auto"/>
-      </w:pPr>
-    </w:pPrDefault>
-  </w:docDefaults>
-  <w:latentStyles w:defLockedState="0" w:defUIPriority="99" w:defSemiHidden="1" w:defUnhideWhenUsed="1" w:defQFormat="0" w:count="267">
-    <w:lsdException w:name="Normal" w:semiHidden="0" w:uiPriority="0" w:unhideWhenUsed="0" w:qFormat="1"/>
-    <w:lsdException w:name="heading 1" w:semiHidden="0" w:uiPriority="9" w:unhideWhenUsed="0" w:qFormat="1"/>
-    <w:lsdException w:name="heading 2" w:uiPriority="9" w:qFormat="1"/>
-    <w:lsdException w:name="heading 3" w:uiPriority="9" w:qFormat="1"/>
-    <w:lsdException w:name="heading 4" w:uiPriority="9" w:qFormat="1"/>
-    <w:lsdException w:name="heading 5" w:uiPriority="9" w:qFormat="1"/>
-    <w:lsdException w:name="heading 6" w:uiPriority="9" w:qFormat="1"/>
-    <w:lsdException w:name="heading 7" w:uiPriority="9" w:qFormat="1"/>
-    <w:lsdException w:name="heading 8" w:uiPriority="9" w:qFormat="1"/>
-    <w:lsdException w:name="heading 9" w:uiPriority="9" w:qFormat="1"/>
-    <w:lsdException w:name="toc 1" w:uiPriority="39"/>
-    <w:lsdException w:name="toc 2" w:uiPriority="39"/>
-    <w:lsdException w:name="toc 3" w:uiPriority="39"/>
-    <w:lsdException w:name="toc 4" w:uiPriority="39"/>
-    <w:lsdException w:name="toc 5" w:uiPriority="39"/>
-    <w:lsdException w:name="toc 6" w:uiPriority="39"/>
-    <w:lsdException w:name="toc 7" w:uiPriority="39"/>
-    <w:lsdException w:name="toc 8" w:uiPriority="39"/>
-    <w:lsdException w:name="toc 9" w:uiPriority="39"/>
-    <w:lsdException w:name="caption" w:uiPriority="35" w:qFormat="1"/>
-    <w:lsdException w:name="Title" w:semiHidden="0" w:uiPriority="10" w:unhideWhenUsed="0" w:qFormat="1"/>
-    <w:lsdException w:name="Default Paragraph Font" w:uiPriority="1"/>
-    <w:lsdException w:name="Subtitle" w:semiHidden="0" w:uiPriority="11" w:unhideWhenUsed="0" w:qFormat="1"/>
-    <w:lsdException w:name="Strong" w:semiHidden="0" w:uiPriority="22" w:unhideWhenUsed="0" w:qFormat="1"/>
-    <w:lsdException w:name="Emphasis" w:semiHidden="0" w:uiPriority="20" w:unhideWhenUsed="0" w:qFormat="1"/>
-    <w:lsdException w:name="Table Grid" w:semiHidden="0" w:uiPriority="59" w:unhideWhenUsed="0"/>
-    <w:lsdException w:name="Placeholder Text" w:unhideWhenUsed="0"/>
-    <w:lsdException w:name="No Spacing" w:semiHidden="0" w:uiPriority="1" w:unhideWhenUsed="0" w:qFormat="1"/>
-    <w:lsdException w:name="Light Shading" w:semiHidden="0" w:uiPriority="60" w:unhideWhenUsed="0"/>
-    <w:lsdException w:name="Light List" w:semiHidden="0" w:uiPriority="61" w:unhideWhenUsed="0"/>
-    <w:lsdException w:name="Light Grid" w:semiHidden="0" w:uiPriority="62" w:unhideWhenUsed="0"/>
-    <w:lsdException w:name="Medium Shading 1" w:semiHidden="0" w:uiPriority="63" w:unhideWhenUsed="0"/>
-    <w:lsdException w:name="Medium Shading 2" w:semiHidden="0" w:uiPriority="64" w:unhideWhenUsed="0"/>
-    <w:lsdException w:name="Medium List 1" w:semiHidden="0" w:uiPriority="65" w:unhideWhenUsed="0"/>
-    <w:lsdException w:name="Medium List 2" w:semiHidden="0" w:uiPriority="66" w:unhideWhenUsed="0"/>
-    <w:lsdException w:name="Medium Grid 1" w:semiHidden="0" w:uiPriority="67" w:unhideWhenUsed="0"/>
-    <w:lsdException w:name="Medium Grid 2" w:semiHidden="0" w:uiPriority="68" w:unhideWhenUsed="0"/>
-    <w:lsdException w:name="Medium Grid 3" w:semiHidden="0" w:uiPriority="69" w:unhideWhenUsed="0"/>
-    <w:lsdException w:name="Dark List" w:semiHidden="0" w:uiPriority="70" w:unhideWhenUsed="0"/>
-    <w:lsdException w:name="Colorful Shading" w:semiHidden="0" w:uiPriority="71" w:unhideWhenUsed="0"/>
-    <w:lsdException w:name="Colorful List" w:semiHidden="0" w:uiPriority="72" w:unhideWhenUsed="0"/>
-    <w:lsdException w:name="Colorful Grid" w:semiHidden="0" w:uiPriority="73" w:unhideWhenUsed="0"/>
-    <w:lsdException w:name="Light Shading Accent 1" w:semiHidden="0" w:uiPriority="60" w:unhideWhenUsed="0"/>
-    <w:lsdException w:name="Light List Accent 1" w:semiHidden="0" w:uiPriority="61" w:unhideWhenUsed="0"/>
-    <w:lsdException w:name="Light Grid Accent 1" w:semiHidden="0" w:uiPriority="62" w:unhideWhenUsed="0"/>
-    <w:lsdException w:name="Medium Shading 1 Accent 1" w:semiHidden="0" w:uiPriority="63" w:unhideWhenUsed="0"/>
-    <w:lsdException w:name="Medium Shading 2 Accent 1" w:semiHidden="0" w:uiPriority="64" w:unhideWhenUsed="0"/>
-    <w:lsdException w:name="Medium List 1 Accent 1" w:semiHidden="0" w:uiPriority="65" w:unhideWhenUsed="0"/>
-    <w:lsdException w:name="Revision" w:unhideWhenUsed="0"/>
-    <w:lsdException w:name="List Paragraph" w:semiHidden="0" w:uiPriority="34" w:unhideWhenUsed="0" w:qFormat="1"/>
-    <w:lsdException w:name="Quote" w:semiHidden="0" w:uiPriority="29" w:unhideWhenUsed="0" w:qFormat="1"/>
-    <w:lsdException w:name="Intense Quote" w:semiHidden="0" w:uiPriority="30" w:unhideWhenUsed="0" w:qFormat="1"/>
-    <w:lsdException w:name="Medium List 2 Accent 1" w:semiHidden="0" w:uiPriority="66" w:unhideWhenUsed="0"/>
-    <w:lsdException w:name="Medium Grid 1 Accent 1" w:semiHidden="0" w:uiPriority="67" w:unhideWhenUsed="0"/>
-    <w:lsdException w:name="Medium Grid 2 Accent 1" w:semiHidden="0" w:uiPriority="68" w:unhideWhenUsed="0"/>
-    <w:lsdException w:name="Medium Grid 3 Accent 1" w:semiHidden="0" w:uiPriority="69" w:unhideWhenUsed="0"/>
-    <w:lsdException w:name="Dark List Accent 1" w:semiHidden="0" w:uiPriority="70" w:unhideWhenUsed="0"/>
-    <w:lsdException w:name="Colorful Shading Accent 1" w:semiHidden="0" w:uiPriority="71" w:unhideWhenUsed="0"/>
-    <w:lsdException w:name="Colorful List Accent 1" w:semiHidden="0" w:uiPriority="72" w:unhideWhenUsed="0"/>
-    <w:lsdException w:name="Colorful Grid Accent 1" w:semiHidden="0" w:uiPriority="73" w:unhideWhenUsed="0"/>
-    <w:lsdException w:name="Light Shading Accent 2" w:semiHidden="0" w:uiPriority="60" w:unhideWhenUsed="0"/>
-    <w:lsdException w:name="Light List Accent 2" w:semiHidden="0" w:uiPriority="61" w:unhideWhenUsed="0"/>
-    <w:lsdException w:name="Light Grid Accent 2" w:semiHidden="0" w:uiPriority="62" w:unhideWhenUsed="0"/>
-    <w:lsdException w:name="Medium Shading 1 Accent 2" w:semiHidden="0" w:uiPriority="63" w:unhideWhenUsed="0"/>
-    <w:lsdException w:name="Medium Shading 2 Accent 2" w:semiHidden="0" w:uiPriority="64" w:unhideWhenUsed="0"/>
-    <w:lsdException w:name="Medium List 1 Accent 2" w:semiHidden="0" w:uiPriority="65" w:unhideWhenUsed="0"/>
-    <w:lsdException w:name="Medium List 2 Accent 2" w:semiHidden="0" w:uiPriority="66" w:unhideWhenUsed="0"/>
-    <w:lsdException w:name="Medium Grid 1 Accent 2" w:semiHidden="0" w:uiPriority="67" w:unhideWhenUsed="0"/>
-    <w:lsdException w:name="Medium Grid 2 Accent 2" w:semiHidden="0" w:uiPriority="68" w:unhideWhenUsed="0"/>
-    <w:lsdException w:name="Medium Grid 3 Accent 2" w:semiHidden="0" w:uiPriority="69" w:unhideWhenUsed="0"/>
-    <w:lsdException w:name="Dark List Accent 2" w:semiHidden="0" w:uiPriority="70" w:unhideWhenUsed="0"/>
-    <w:lsdException w:name="Colorful Shading Accent 2" w:semiHidden="0" w:uiPriority="71" w:unhideWhenUsed="0"/>
-    <w:lsdException w:name="Colorful List Accent 2" w:semiHidden="0" w:uiPriority="72" w:unhideWhenUsed="0"/>
-    <w:lsdException w:name="Colorful Grid Accent 2" w:semiHidden="0" w:uiPriority="73" w:unhideWhenUsed="0"/>
-    <w:lsdException w:name="Light Shading Accent 3" w:semiHidden="0" w:uiPriority="60" w:unhideWhenUsed="0"/>
-    <w:lsdException w:name="Light List Accent 3" w:semiHidden="0" w:uiPriority="61" w:unhideWhenUsed="0"/>
-    <w:lsdException w:name="Light Grid Accent 3" w:semiHidden="0" w:uiPriority="62" w:unhideWhenUsed="0"/>
-    <w:lsdException w:name="Medium Shading 1 Accent 3" w:semiHidden="0" w:uiPriority="63" w:unhideWhenUsed="0"/>
-    <w:lsdException w:name="Medium Shading 2 Accent 3" w:semiHidden="0" w:uiPriority="64" w:unhideWhenUsed="0"/>
-    <w:lsdException w:name="Medium List 1 Accent 3" w:semiHidden="0" w:uiPriority="65" w:unhideWhenUsed="0"/>
-    <w:lsdException w:name="Medium List 2 Accent 3" w:semiHidden="0" w:uiPriority="66" w:unhideWhenUsed="0"/>
-    <w:lsdException w:name="Medium Grid 1 Accent 3" w:semiHidden="0" w:uiPriority="67" w:unhideWhenUsed="0"/>
-    <w:lsdException w:name="Medium Grid 2 Accent 3" w:semiHidden="0" w:uiPriority="68" w:unhideWhenUsed="0"/>
-    <w:lsdException w:name="Medium Grid 3 Accent 3" w:semiHidden="0" w:uiPriority="69" w:unhideWhenUsed="0"/>
-    <w:lsdException w:name="Dark List Accent 3" w:semiHidden="0" w:uiPriority="70" w:unhideWhenUsed="0"/>
-    <w:lsdException w:name="Colorful Shading Accent 3" w:semiHidden="0" w:uiPriority="71" w:unhideWhenUsed="0"/>
-    <w:lsdException w:name="Colorful List Accent 3" w:semiHidden="0" w:uiPriority="72" w:unhideWhenUsed="0"/>
-    <w:lsdException w:name="Colorful Grid Accent 3" w:semiHidden="0" w:uiPriority="73" w:unhideWhenUsed="0"/>
-    <w:lsdException w:name="Light Shading Accent 4" w:semiHidden="0" w:uiPriority="60" w:unhideWhenUsed="0"/>
-    <w:lsdException w:name="Light List Accent 4" w:semiHidden="0" w:uiPriority="61" w:unhideWhenUsed="0"/>
-    <w:lsdException w:name="Light Grid Accent 4" w:semiHidden="0" w:uiPriority="62" w:unhideWhenUsed="0"/>
-    <w:lsdException w:name="Medium Shading 1 Accent 4" w:semiHidden="0" w:uiPriority="63" w:unhideWhenUsed="0"/>
-    <w:lsdException w:name="Medium Shading 2 Accent 4" w:semiHidden="0" w:uiPriority="64" w:unhideWhenUsed="0"/>
-    <w:lsdException w:name="Medium List 1 Accent 4" w:semiHidden="0" w:uiPriority="65" w:unhideWhenUsed="0"/>
-    <w:lsdException w:name="Medium List 2 Accent 4" w:semiHidden="0" w:uiPriority="66" w:unhideWhenUsed="0"/>
-    <w:lsdException w:name="Medium Grid 1 Accent 4" w:semiHidden="0" w:uiPriority="67" w:unhideWhenUsed="0"/>
-    <w:lsdException w:name="Medium Grid 2 Accent 4" w:semiHidden="0" w:uiPriority="68" w:unhideWhenUsed="0"/>
-    <w:lsdException w:name="Medium Grid 3 Accent 4" w:semiHidden="0" w:uiPriority="69" w:unhideWhenUsed="0"/>
-    <w:lsdException w:name="Dark List Accent 4" w:semiHidden="0" w:uiPriority="70" w:unhideWhenUsed="0"/>
-    <w:lsdException w:name="Colorful Shading Accent 4" w:semiHidden="0" w:uiPriority="71" w:unhideWhenUsed="0"/>
-    <w:lsdException w:name="Colorful List Accent 4" w:semiHidden="0" w:uiPriority="72" w:unhideWhenUsed="0"/>
-    <w:lsdException w:name="Colorful Grid Accent 4" w:semiHidden="0" w:uiPriority="73" w:unhideWhenUsed="0"/>
-    <w:lsdException w:name="Light Shading Accent 5" w:semiHidden="0" w:uiPriority="60" w:unhideWhenUsed="0"/>
-    <w:lsdException w:name="Light List Accent 5" w:semiHidden="0" w:uiPriority="61" w:unhideWhenUsed="0"/>
-    <w:lsdException w:name="Light Grid Accent 5" w:semiHidden="0" w:uiPriority="62" w:unhideWhenUsed="0"/>
-    <w:lsdException w:name="Medium Shading 1 Accent 5" w:semiHidden="0" w:uiPriority="63" w:unhideWhenUsed="0"/>
-    <w:lsdException w:name="Medium Shading 2 Accent 5" w:semiHidden="0" w:uiPriority="64" w:unhideWhenUsed="0"/>
-    <w:lsdException w:name="Medium List 1 Accent 5" w:semiHidden="0" w:uiPriority="65" w:unhideWhenUsed="0"/>
-    <w:lsdException w:name="Medium List 2 Accent 5" w:semiHidden="0" w:uiPriority="66" w:unhideWhenUsed="0"/>
-    <w:lsdException w:name="Medium Grid 1 Accent 5" w:semiHidden="0" w:uiPriority="67" w:unhideWhenUsed="0"/>
-    <w:lsdException w:name="Medium Grid 2 Accent 5" w:semiHidden="0" w:uiPriority="68" w:unhideWhenUsed="0"/>
-    <w:lsdException w:name="Medium Grid 3 Accent 5" w:semiHidden="0" w:uiPriority="69" w:unhideWhenUsed="0"/>
-    <w:lsdException w:name="Dark List Accent 5" w:semiHidden="0" w:uiPriority="70" w:unhideWhenUsed="0"/>
-    <w:lsdException w:name="Colorful Shading Accent 5" w:semiHidden="0" w:uiPriority="71" w:unhideWhenUsed="0"/>
-    <w:lsdException w:name="Colorful List Accent 5" w:semiHidden="0" w:uiPriority="72" w:unhideWhenUsed="0"/>
-    <w:lsdException w:name="Colorful Grid Accent 5" w:semiHidden="0" w:uiPriority="73" w:unhideWhenUsed="0"/>
-    <w:lsdException w:name="Light Shading Accent 6" w:semiHidden="0" w:uiPriority="60" w:unhideWhenUsed="0"/>
-    <w:lsdException w:name="Light List Accent 6" w:semiHidden="0" w:uiPriority="61" w:unhideWhenUsed="0"/>
-    <w:lsdException w:name="Light Grid Accent 6" w:semiHidden="0" w:uiPriority="62" w:unhideWhenUsed="0"/>
-    <w:lsdException w:name="Medium Shading 1 Accent 6" w:semiHidden="0" w:uiPriority="63" w:unhideWhenUsed="0"/>
-    <w:lsdException w:name="Medium Shading 2 Accent 6" w:semiHidden="0" w:uiPriority="64" w:unhideWhenUsed="0"/>
-    <w:lsdException w:name="Medium List 1 Accent 6" w:semiHidden="0" w:uiPriority="65" w:unhideWhenUsed="0"/>
-    <w:lsdException w:name="Medium List 2 Accent 6" w:semiHidden="0" w:uiPriority="66" w:unhideWhenUsed="0"/>
-    <w:lsdException w:name="Medium Grid 1 Accent 6" w:semiHidden="0" w:uiPriority="67" w:unhideWhenUsed="0"/>
-    <w:lsdException w:name="Medium Grid 2 Accent 6" w:semiHidden="0" w:uiPriority="68" w:unhideWhenUsed="0"/>
-    <w:lsdException w:name="Medium Grid 3 Accent 6" w:semiHidden="0" w:uiPriority="69" w:unhideWhenUsed="0"/>
-    <w:lsdException w:name="Dark List Accent 6" w:semiHidden="0" w:uiPriority="70" w:unhideWhenUsed="0"/>
-    <w:lsdException w:name="Colorful Shading Accent 6" w:semiHidden="0" w:uiPriority="71" w:unhideWhenUsed="0"/>
-    <w:lsdException w:name="Colorful List Accent 6" w:semiHidden="0" w:uiPriority="72" w:unhideWhenUsed="0"/>
-    <w:lsdException w:name="Colorful Grid Accent 6" w:semiHidden="0" w:uiPriority="73" w:unhideWhenUsed="0"/>
-    <w:lsdException w:name="Subtle Emphasis" w:semiHidden="0" w:uiPriority="19" w:unhideWhenUsed="0" w:qFormat="1"/>
-    <w:lsdException w:name="Intense Emphasis" w:semiHidden="0" w:uiPriority="21" w:unhideWhenUsed="0" w:qFormat="1"/>
-    <w:lsdException w:name="Subtle Reference" w:semiHidden="0" w:uiPriority="31" w:unhideWhenUsed="0" w:qFormat="1"/>
-    <w:lsdException w:name="Intense Reference" w:semiHidden="0" w:uiPriority="32" w:unhideWhenUsed="0" w:qFormat="1"/>
-    <w:lsdException w:name="Book Title" w:semiHidden="0" w:uiPriority="33" w:unhideWhenUsed="0" w:qFormat="1"/>
-    <w:lsdException w:name="Bibliography" w:uiPriority="37"/>
-    <w:lsdException w:name="TOC Heading" w:uiPriority="39" w:qFormat="1"/>
-  </w:latentStyles>
-  <w:style w:type="paragraph" w:default="1" w:styleId="Normal">
-    <w:name w:val="Normal"/>
-    <w:qFormat/>
-  </w:style>
-  <w:style w:type="character" w:default="1" w:styleId="DefaultParagraphFont">
-    <w:name w:val="Default Paragraph Font"/>
-    <w:uiPriority w:val="1"/>
-    <w:semiHidden/>
-    <w:unhideWhenUsed/>
-  </w:style>
-  <w:style w:type="table" w:default="1" w:styleId="TableNormal">
-    <w:name w:val="Normal Table"/>
-    <w:uiPriority w:val="99"/>
-    <w:semiHidden/>
-    <w:unhideWhenUsed/>
-    <w:tblPr>
-      <w:tblInd w:w="0" w:type="dxa"/>
-      <w:tblCellMar>
-        <w:top w:w="0" w:type="dxa"/>
-        <w:left w:w="108" w:type="dxa"/>
-        <w:bottom w:w="0" w:type="dxa"/>
-        <w:right w:w="108" w:type="dxa"/>
-      </w:tblCellMar>
-    </w:tblPr>
-  </w:style>
-  <w:style w:type="numbering" w:default="1" w:styleId="NoList">
-    <w:name w:val="No List"/>
-    <w:uiPriority w:val="99"/>
-    <w:semiHidden/>
-    <w:unhideWhenUsed/>
   </w:style>
 </w:styles>
 </file>

</xml_diff>

<commit_message>
Adding server setup instructions
</commit_message>
<xml_diff>
--- a/AlexeyOmelchenkoCpp.docx
+++ b/AlexeyOmelchenkoCpp.docx
@@ -105,7 +105,13 @@
         <w:spacing w:after="0" w:line="240" w:lineRule="auto"/>
       </w:pPr>
       <w:r>
-        <w:t>A challenging position that can utilize and further sharpen my expertise in development of high-performance enterprise-level software</w:t>
+        <w:t xml:space="preserve">A challenging position that can utilize and further sharpen my expertise in development of performance </w:t>
+      </w:r>
+      <w:r>
+        <w:t xml:space="preserve">critical scalable </w:t>
+      </w:r>
+      <w:r>
+        <w:t>software</w:t>
       </w:r>
     </w:p>
     <w:p>
@@ -445,6 +451,14 @@
         <w:t>Aerospike</w:t>
       </w:r>
       <w:proofErr w:type="spellEnd"/>
+      <w:r>
+        <w:t xml:space="preserve">, </w:t>
+      </w:r>
+      <w:proofErr w:type="spellStart"/>
+      <w:r>
+        <w:t>MongoDB</w:t>
+      </w:r>
+      <w:proofErr w:type="spellEnd"/>
     </w:p>
     <w:p>
       <w:pPr>
@@ -520,7 +534,12 @@
         <w:spacing w:after="0" w:line="240" w:lineRule="auto"/>
       </w:pPr>
       <w:r>
-        <w:t xml:space="preserve">Performance tools:            Intel C++ Compiler, Intel Performance Libraries, Intel </w:t>
+        <w:t>Performance tools:            Intel C++ Compiler, Intel Performance Libraries, I</w:t>
+      </w:r>
+      <w:bookmarkStart w:id="0" w:name="_GoBack"/>
+      <w:bookmarkEnd w:id="0"/>
+      <w:r>
+        <w:t xml:space="preserve">ntel </w:t>
       </w:r>
       <w:proofErr w:type="spellStart"/>
       <w:r>
@@ -901,7 +920,18 @@
       </w:r>
       <w:proofErr w:type="spellEnd"/>
       <w:r>
-        <w:t xml:space="preserve"> service that provided rate quotes for money market, bond mutual funds and mortgages.</w:t>
+        <w:t xml:space="preserve"> service that provided rate quotes for money market, </w:t>
+      </w:r>
+      <w:r>
+        <w:t xml:space="preserve">bond mutual funds and </w:t>
+      </w:r>
+      <w:proofErr w:type="gramStart"/>
+      <w:r>
+        <w:t>mortgages which</w:t>
+      </w:r>
+      <w:proofErr w:type="gramEnd"/>
+      <w:r>
+        <w:t xml:space="preserve"> you can see on Schwab web site.</w:t>
       </w:r>
     </w:p>
     <w:p>
@@ -1258,7 +1288,15 @@
       </w:r>
       <w:proofErr w:type="spellEnd"/>
       <w:r>
-        <w:t xml:space="preserve">, OpenSSL, Jira, </w:t>
+        <w:t xml:space="preserve">, </w:t>
+      </w:r>
+      <w:proofErr w:type="spellStart"/>
+      <w:r>
+        <w:t>OpenSSL</w:t>
+      </w:r>
+      <w:proofErr w:type="spellEnd"/>
+      <w:r>
+        <w:t xml:space="preserve">, Jira, </w:t>
       </w:r>
       <w:proofErr w:type="spellStart"/>
       <w:r>
@@ -2637,8 +2675,6 @@
         <w:pStyle w:val="ad"/>
         <w:spacing w:after="0" w:line="240" w:lineRule="auto"/>
       </w:pPr>
-      <w:bookmarkStart w:id="0" w:name="_GoBack"/>
-      <w:bookmarkEnd w:id="0"/>
     </w:p>
     <w:p>
       <w:pPr>

</xml_diff>

<commit_message>
Removing unused formats of resume, updating TD, C++, C#
</commit_message>
<xml_diff>
--- a/AlexeyOmelchenkoCpp.docx
+++ b/AlexeyOmelchenkoCpp.docx
@@ -88,42 +88,6 @@
       <w:pPr>
         <w:pStyle w:val="ad"/>
         <w:spacing w:after="0" w:line="240" w:lineRule="auto"/>
-        <w:rPr>
-          <w:b/>
-        </w:rPr>
-      </w:pPr>
-      <w:r>
-        <w:rPr>
-          <w:b/>
-        </w:rPr>
-        <w:t>OBJECTIVE</w:t>
-      </w:r>
-    </w:p>
-    <w:p>
-      <w:pPr>
-        <w:pStyle w:val="ad"/>
-        <w:spacing w:after="0" w:line="240" w:lineRule="auto"/>
-      </w:pPr>
-      <w:r>
-        <w:t xml:space="preserve">A challenging position that can utilize and further sharpen my expertise in development of performance </w:t>
-      </w:r>
-      <w:r>
-        <w:t xml:space="preserve">critical scalable </w:t>
-      </w:r>
-      <w:r>
-        <w:t>software</w:t>
-      </w:r>
-    </w:p>
-    <w:p>
-      <w:pPr>
-        <w:pStyle w:val="ad"/>
-        <w:spacing w:after="0" w:line="240" w:lineRule="auto"/>
-      </w:pPr>
-    </w:p>
-    <w:p>
-      <w:pPr>
-        <w:pStyle w:val="ad"/>
-        <w:spacing w:after="0" w:line="240" w:lineRule="auto"/>
       </w:pPr>
       <w:r>
         <w:rPr>
@@ -152,7 +116,7 @@
         <w:t>8</w:t>
       </w:r>
       <w:r>
-        <w:t xml:space="preserve"> years of software development experience</w:t>
+        <w:t xml:space="preserve"> years of software development</w:t>
       </w:r>
     </w:p>
     <w:p>
@@ -168,7 +132,10 @@
         <w:spacing w:after="0" w:line="240" w:lineRule="auto"/>
       </w:pPr>
       <w:r>
-        <w:t>Expertise in application performance analysis and optimization</w:t>
+        <w:t>A</w:t>
+      </w:r>
+      <w:r>
+        <w:t>pplication performance analysis and optimization</w:t>
       </w:r>
     </w:p>
     <w:p>
@@ -184,7 +151,22 @@
         <w:spacing w:after="0" w:line="240" w:lineRule="auto"/>
       </w:pPr>
       <w:r>
-        <w:t>Strong experience in design and development of client-server enterprise systems</w:t>
+        <w:t>D</w:t>
+      </w:r>
+      <w:r>
+        <w:t xml:space="preserve">esign and development of </w:t>
+      </w:r>
+      <w:r>
+        <w:t>multi-tier</w:t>
+      </w:r>
+      <w:r>
+        <w:t xml:space="preserve"> enterprise</w:t>
+      </w:r>
+      <w:r>
+        <w:t xml:space="preserve"> level</w:t>
+      </w:r>
+      <w:r>
+        <w:t xml:space="preserve"> systems</w:t>
       </w:r>
     </w:p>
     <w:p>
@@ -200,7 +182,13 @@
         <w:spacing w:after="0" w:line="240" w:lineRule="auto"/>
       </w:pPr>
       <w:r>
-        <w:t>Excellent C++ with emphasis of object oriented programming</w:t>
+        <w:t xml:space="preserve">Excellent C++ with emphasis </w:t>
+      </w:r>
+      <w:r>
+        <w:t xml:space="preserve">on </w:t>
+      </w:r>
+      <w:r>
+        <w:t>object oriented programming</w:t>
       </w:r>
     </w:p>
     <w:p>
@@ -216,7 +204,13 @@
         <w:spacing w:after="0" w:line="240" w:lineRule="auto"/>
       </w:pPr>
       <w:r>
-        <w:t>Proficiency in industry standard C++ libraries and technologies</w:t>
+        <w:t>C</w:t>
+      </w:r>
+      <w:r>
+        <w:t>ross-platform development and porting</w:t>
+      </w:r>
+      <w:r>
+        <w:t xml:space="preserve"> from one platform to another</w:t>
       </w:r>
     </w:p>
     <w:p>
@@ -232,7 +226,7 @@
         <w:spacing w:after="0" w:line="240" w:lineRule="auto"/>
       </w:pPr>
       <w:r>
-        <w:t>Strong skills in cross-platform development and porting</w:t>
+        <w:t>Comprehensive knowledge of data modeling on physical and logical levels</w:t>
       </w:r>
     </w:p>
     <w:p>
@@ -248,29 +242,13 @@
         <w:spacing w:after="0" w:line="240" w:lineRule="auto"/>
       </w:pPr>
       <w:r>
-        <w:t>Comprehensive knowledge of data modeling on physical and logical levels</w:t>
-      </w:r>
-    </w:p>
-    <w:p>
-      <w:pPr>
-        <w:pStyle w:val="af2"/>
-        <w:numPr>
-          <w:ilvl w:val="0"/>
-          <w:numId w:val="2"/>
-        </w:numPr>
-        <w:tabs>
-          <w:tab w:val="left" w:pos="0"/>
-        </w:tabs>
-        <w:spacing w:after="0" w:line="240" w:lineRule="auto"/>
-      </w:pPr>
-      <w:r>
         <w:t xml:space="preserve">Over </w:t>
       </w:r>
       <w:r>
-        <w:t>8</w:t>
-      </w:r>
-      <w:r>
-        <w:t xml:space="preserve"> years of software systems development for major financial institutions in USA and Europe</w:t>
+        <w:t xml:space="preserve">10 years in </w:t>
+      </w:r>
+      <w:r>
+        <w:t>major financial institutions in USA and Europe</w:t>
       </w:r>
     </w:p>
     <w:p>
@@ -354,10 +332,10 @@
         <w:t xml:space="preserve"> languages: C++ (C++14</w:t>
       </w:r>
       <w:r>
-        <w:t>), C#, .Net, C, SQL, Python, Perl,</w:t>
-      </w:r>
-      <w:r>
-        <w:t xml:space="preserve"> PowerShell,</w:t>
+        <w:t xml:space="preserve">), C#, .Net, C, SQL, Python, </w:t>
+      </w:r>
+      <w:r>
+        <w:t>PowerShell,</w:t>
       </w:r>
       <w:r>
         <w:t xml:space="preserve"> Assembler</w:t>
@@ -512,15 +490,7 @@
       </w:r>
       <w:r>
         <w:br/>
-        <w:t xml:space="preserve">                                          </w:t>
-      </w:r>
-      <w:proofErr w:type="spellStart"/>
-      <w:r>
-        <w:t>MSVisual</w:t>
-      </w:r>
-      <w:proofErr w:type="spellEnd"/>
-      <w:r>
-        <w:t xml:space="preserve"> Studio, Code::Blocks, </w:t>
+        <w:t xml:space="preserve">                                          Visual Studio, Code::Blocks, </w:t>
       </w:r>
       <w:proofErr w:type="spellStart"/>
       <w:r>
@@ -534,12 +504,7 @@
         <w:spacing w:after="0" w:line="240" w:lineRule="auto"/>
       </w:pPr>
       <w:r>
-        <w:t>Performance tools:            Intel C++ Compiler, Intel Performance Libraries, I</w:t>
-      </w:r>
-      <w:bookmarkStart w:id="0" w:name="_GoBack"/>
-      <w:bookmarkEnd w:id="0"/>
-      <w:r>
-        <w:t xml:space="preserve">ntel </w:t>
+        <w:t xml:space="preserve">Performance tools:            Intel C++ Compiler, Intel Performance Libraries, Intel </w:t>
       </w:r>
       <w:proofErr w:type="spellStart"/>
       <w:r>
@@ -553,13 +518,30 @@
         <w:spacing w:after="0" w:line="240" w:lineRule="auto"/>
       </w:pPr>
       <w:r>
-        <w:t xml:space="preserve">Hardware platforms:         x86, Itanium, x86-64 (AMD64), </w:t>
+        <w:t>Hardware platforms:         x</w:t>
+      </w:r>
+      <w:proofErr w:type="gramStart"/>
+      <w:r>
+        <w:t>86, x86</w:t>
+      </w:r>
+      <w:proofErr w:type="gramEnd"/>
+      <w:r>
+        <w:t xml:space="preserve">-64 (AMD64), </w:t>
       </w:r>
       <w:proofErr w:type="spellStart"/>
       <w:r>
         <w:t>XScale</w:t>
       </w:r>
       <w:proofErr w:type="spellEnd"/>
+      <w:r>
+        <w:t>,</w:t>
+      </w:r>
+      <w:r>
+        <w:t xml:space="preserve"> </w:t>
+      </w:r>
+      <w:r>
+        <w:t>Itanium</w:t>
+      </w:r>
     </w:p>
     <w:p>
       <w:pPr>
@@ -590,6 +572,15 @@
         <w:t>VirtualBox</w:t>
       </w:r>
       <w:proofErr w:type="spellEnd"/>
+    </w:p>
+    <w:p>
+      <w:pPr>
+        <w:pStyle w:val="ad"/>
+        <w:spacing w:after="0" w:line="240" w:lineRule="auto"/>
+      </w:pPr>
+      <w:r>
+        <w:t>Cloud Platforms:               PCF</w:t>
+      </w:r>
     </w:p>
     <w:p>
       <w:pPr>
@@ -727,7 +718,13 @@
         <w:spacing w:after="0" w:line="240" w:lineRule="auto"/>
       </w:pPr>
       <w:r>
-        <w:t>Participated in a team that developed Enterprise Data Bus - a complex solution built around Solace messaging system and MQTT protocol.</w:t>
+        <w:t>Participated in develop</w:t>
+      </w:r>
+      <w:r>
+        <w:t>ment of</w:t>
+      </w:r>
+      <w:r>
+        <w:t xml:space="preserve"> Enterprise Data Bus - a complex solution built around Solace messaging system and MQTT protocol.</w:t>
       </w:r>
     </w:p>
     <w:p>
@@ -759,15 +756,96 @@
         <w:spacing w:after="0" w:line="240" w:lineRule="auto"/>
       </w:pPr>
       <w:r>
-        <w:t xml:space="preserve">Implemented LDAP protocol for </w:t>
+        <w:t>Implemented LDAP protocol</w:t>
+      </w:r>
+      <w:r>
+        <w:t xml:space="preserve"> and LDAP server</w:t>
+      </w:r>
+      <w:r>
+        <w:t xml:space="preserve"> – another core component</w:t>
+      </w:r>
+      <w:r>
+        <w:t>.</w:t>
+      </w:r>
+    </w:p>
+    <w:p>
+      <w:pPr>
+        <w:pStyle w:val="af2"/>
+        <w:numPr>
+          <w:ilvl w:val="0"/>
+          <w:numId w:val="3"/>
+        </w:numPr>
+        <w:tabs>
+          <w:tab w:val="left" w:pos="0"/>
+        </w:tabs>
+        <w:spacing w:after="0" w:line="240" w:lineRule="auto"/>
+      </w:pPr>
+      <w:r>
+        <w:t xml:space="preserve">Implemented </w:t>
+      </w:r>
+      <w:r>
+        <w:t xml:space="preserve">plug-ins API, </w:t>
+      </w:r>
+      <w:bookmarkStart w:id="0" w:name="_GoBack"/>
+      <w:bookmarkEnd w:id="0"/>
+      <w:r>
+        <w:t>SDK and debugging tools for the plug-ins development.</w:t>
+      </w:r>
+    </w:p>
+    <w:p>
+      <w:pPr>
+        <w:pStyle w:val="af2"/>
+        <w:numPr>
+          <w:ilvl w:val="0"/>
+          <w:numId w:val="3"/>
+        </w:numPr>
+        <w:tabs>
+          <w:tab w:val="left" w:pos="0"/>
+        </w:tabs>
+        <w:spacing w:after="0" w:line="240" w:lineRule="auto"/>
+      </w:pPr>
+      <w:r>
+        <w:t>Analyzed performance and scalability. Identified bottlenecks and formed a list of strategies to eliminate them.</w:t>
+      </w:r>
+    </w:p>
+    <w:p>
+      <w:pPr>
+        <w:pStyle w:val="af2"/>
+        <w:numPr>
+          <w:ilvl w:val="0"/>
+          <w:numId w:val="3"/>
+        </w:numPr>
+        <w:tabs>
+          <w:tab w:val="left" w:pos="0"/>
+        </w:tabs>
+        <w:spacing w:after="0" w:line="240" w:lineRule="auto"/>
+      </w:pPr>
+      <w:r>
+        <w:t>Improved performance by factor of at least 100.</w:t>
+      </w:r>
+    </w:p>
+    <w:p>
+      <w:pPr>
+        <w:pStyle w:val="af2"/>
+        <w:numPr>
+          <w:ilvl w:val="0"/>
+          <w:numId w:val="3"/>
+        </w:numPr>
+        <w:tabs>
+          <w:tab w:val="left" w:pos="0"/>
+        </w:tabs>
+        <w:spacing w:after="0" w:line="240" w:lineRule="auto"/>
+      </w:pPr>
+      <w:r>
+        <w:t xml:space="preserve">Assumed the role of an interface for external teams, consulted them about development of their applications, </w:t>
       </w:r>
       <w:proofErr w:type="gramStart"/>
       <w:r>
-        <w:t>clients</w:t>
+        <w:t>discussed</w:t>
       </w:r>
       <w:proofErr w:type="gramEnd"/>
       <w:r>
-        <w:t xml:space="preserve"> authentication.</w:t>
+        <w:t xml:space="preserve"> business and technical requirements for the data bus.</w:t>
       </w:r>
     </w:p>
     <w:p>
@@ -784,7 +862,30 @@
       </w:pPr>
       <w:r>
         <w:lastRenderedPageBreak/>
-        <w:t>Implemented Subscription Manager plug-ins API and an SDK and debugging tools for the plug-ins development.</w:t>
+        <w:t>Worked with Solace to add new authentication features</w:t>
+      </w:r>
+      <w:r>
+        <w:t xml:space="preserve"> to their product</w:t>
+      </w:r>
+      <w:r>
+        <w:t xml:space="preserve">, </w:t>
+      </w:r>
+      <w:r>
+        <w:t>e.g.</w:t>
+      </w:r>
+      <w:r>
+        <w:t xml:space="preserve"> </w:t>
+      </w:r>
+      <w:proofErr w:type="spellStart"/>
+      <w:r>
+        <w:t>OAuth</w:t>
+      </w:r>
+      <w:proofErr w:type="spellEnd"/>
+      <w:r>
+        <w:t xml:space="preserve"> token authentication</w:t>
+      </w:r>
+      <w:r>
+        <w:t>.</w:t>
       </w:r>
     </w:p>
     <w:p>
@@ -800,7 +901,7 @@
         <w:spacing w:after="0" w:line="240" w:lineRule="auto"/>
       </w:pPr>
       <w:r>
-        <w:t>Analyzed performance and scalability of the system. Identified performance bottlenecks and formed a list of strategies to eliminate them.</w:t>
+        <w:t>Participated in defining the minimum viable product with the business departments.</w:t>
       </w:r>
     </w:p>
     <w:p>
@@ -816,15 +917,7 @@
         <w:spacing w:after="0" w:line="240" w:lineRule="auto"/>
       </w:pPr>
       <w:r>
-        <w:t xml:space="preserve">Assumed the role of an interface for external teams, consulted them about development of their applications, </w:t>
-      </w:r>
-      <w:proofErr w:type="gramStart"/>
-      <w:r>
-        <w:t>discussed</w:t>
-      </w:r>
-      <w:proofErr w:type="gramEnd"/>
-      <w:r>
-        <w:t xml:space="preserve"> business and technical requirements for the data bus.</w:t>
+        <w:t>Worked with architecture team and local governance to get approval for the proposed solution.</w:t>
       </w:r>
     </w:p>
     <w:p>
@@ -840,7 +933,10 @@
         <w:spacing w:after="0" w:line="240" w:lineRule="auto"/>
       </w:pPr>
       <w:r>
-        <w:t>Participated in defining the minimum viable product with the business departments.</w:t>
+        <w:t>Mentored</w:t>
+      </w:r>
+      <w:r>
+        <w:t xml:space="preserve"> my team about tools and technologies necessary to build the reliable, secure, fast and scalable system.</w:t>
       </w:r>
     </w:p>
     <w:p>
@@ -856,7 +952,7 @@
         <w:spacing w:after="0" w:line="240" w:lineRule="auto"/>
       </w:pPr>
       <w:r>
-        <w:t>Worked with architecture team and local governance to get approval for the proposed solution.</w:t>
+        <w:t>Migrated several services to the new messaging solution as a proof of concept.</w:t>
       </w:r>
     </w:p>
     <w:p>
@@ -872,7 +968,38 @@
         <w:spacing w:after="0" w:line="240" w:lineRule="auto"/>
       </w:pPr>
       <w:r>
-        <w:t>Consulted my team about tools and technologies necessary to build the reliable, secure, fast and scalable system.</w:t>
+        <w:t xml:space="preserve">Implemented </w:t>
+      </w:r>
+      <w:r>
+        <w:t xml:space="preserve">multiple </w:t>
+      </w:r>
+      <w:proofErr w:type="spellStart"/>
+      <w:r>
+        <w:t>RESTful</w:t>
+      </w:r>
+      <w:proofErr w:type="spellEnd"/>
+      <w:r>
+        <w:t xml:space="preserve"> </w:t>
+      </w:r>
+      <w:proofErr w:type="spellStart"/>
+      <w:r>
+        <w:t>WebAPI</w:t>
+      </w:r>
+      <w:proofErr w:type="spellEnd"/>
+      <w:r>
+        <w:t xml:space="preserve"> </w:t>
+      </w:r>
+      <w:r>
+        <w:t>services that</w:t>
+      </w:r>
+      <w:r>
+        <w:t xml:space="preserve"> </w:t>
+      </w:r>
+      <w:r>
+        <w:t>provide data for</w:t>
+      </w:r>
+      <w:r>
+        <w:t xml:space="preserve"> Schwab web site.</w:t>
       </w:r>
     </w:p>
     <w:p>
@@ -888,7 +1015,13 @@
         <w:spacing w:after="0" w:line="240" w:lineRule="auto"/>
       </w:pPr>
       <w:r>
-        <w:t>Migrated several services to the new messaging solution as a demonstration and a proof of concept.</w:t>
+        <w:t>Supported ~3</w:t>
+      </w:r>
+      <w:r>
+        <w:t>0 legacy applications written in Java, C++ and C#.</w:t>
+      </w:r>
+      <w:r>
+        <w:t xml:space="preserve"> Retired some of them.</w:t>
       </w:r>
     </w:p>
     <w:p>
@@ -904,72 +1037,13 @@
         <w:spacing w:after="0" w:line="240" w:lineRule="auto"/>
       </w:pPr>
       <w:r>
-        <w:t xml:space="preserve">Implemented </w:t>
-      </w:r>
-      <w:proofErr w:type="spellStart"/>
-      <w:r>
-        <w:t>RateQuote</w:t>
-      </w:r>
-      <w:proofErr w:type="spellEnd"/>
-      <w:r>
-        <w:t xml:space="preserve"> </w:t>
-      </w:r>
-      <w:proofErr w:type="spellStart"/>
-      <w:r>
-        <w:t>WebAPI</w:t>
-      </w:r>
-      <w:proofErr w:type="spellEnd"/>
-      <w:r>
-        <w:t xml:space="preserve"> service that provided rate quotes for money market, </w:t>
-      </w:r>
-      <w:r>
-        <w:t xml:space="preserve">bond mutual funds and </w:t>
-      </w:r>
-      <w:proofErr w:type="gramStart"/>
-      <w:r>
-        <w:t>mortgages which</w:t>
-      </w:r>
-      <w:proofErr w:type="gramEnd"/>
-      <w:r>
-        <w:t xml:space="preserve"> you can see on Schwab web site.</w:t>
-      </w:r>
-    </w:p>
-    <w:p>
-      <w:pPr>
-        <w:pStyle w:val="af2"/>
-        <w:numPr>
-          <w:ilvl w:val="0"/>
-          <w:numId w:val="3"/>
-        </w:numPr>
-        <w:tabs>
-          <w:tab w:val="left" w:pos="0"/>
-        </w:tabs>
-        <w:spacing w:after="0" w:line="240" w:lineRule="auto"/>
-      </w:pPr>
-      <w:r>
-        <w:t>Supported ~3</w:t>
-      </w:r>
-      <w:r>
-        <w:t>0 legacy applications written in Java, C++ and C#.</w:t>
-      </w:r>
-      <w:r>
-        <w:t xml:space="preserve"> Retired some of them.</w:t>
-      </w:r>
-    </w:p>
-    <w:p>
-      <w:pPr>
-        <w:pStyle w:val="af2"/>
-        <w:numPr>
-          <w:ilvl w:val="0"/>
-          <w:numId w:val="3"/>
-        </w:numPr>
-        <w:tabs>
-          <w:tab w:val="left" w:pos="0"/>
-        </w:tabs>
-        <w:spacing w:after="0" w:line="240" w:lineRule="auto"/>
-      </w:pPr>
-      <w:r>
-        <w:t>Supervised secure coding compliance for the department of ~40 people, ~60 applications.</w:t>
+        <w:t>Supervised secure coding com</w:t>
+      </w:r>
+      <w:r>
+        <w:t>pliance for the department of ~50 people, ~8</w:t>
+      </w:r>
+      <w:r>
+        <w:t>0 applications.</w:t>
       </w:r>
     </w:p>
     <w:p>
@@ -1449,56 +1523,56 @@
         <w:spacing w:after="0" w:line="240" w:lineRule="auto"/>
       </w:pPr>
       <w:r>
+        <w:t xml:space="preserve">Participated in customization of </w:t>
+      </w:r>
+      <w:proofErr w:type="spellStart"/>
+      <w:r>
+        <w:t>SugarCRM</w:t>
+      </w:r>
+      <w:proofErr w:type="spellEnd"/>
+      <w:r>
+        <w:t xml:space="preserve"> to internal needs – set of integrations and custom improvements for the systems: Internet Banking, Accounting System, Analytic System and United Data Storage</w:t>
+      </w:r>
+    </w:p>
+    <w:p>
+      <w:pPr>
+        <w:pStyle w:val="af2"/>
+        <w:numPr>
+          <w:ilvl w:val="0"/>
+          <w:numId w:val="3"/>
+        </w:numPr>
+        <w:tabs>
+          <w:tab w:val="left" w:pos="0"/>
+        </w:tabs>
+        <w:spacing w:after="0" w:line="240" w:lineRule="auto"/>
+      </w:pPr>
+      <w:r>
+        <w:t>Implemented real time performance monitoring for business critical systems using testing framework and monitoring system, Nagios</w:t>
+      </w:r>
+    </w:p>
+    <w:p>
+      <w:pPr>
+        <w:pStyle w:val="af2"/>
+        <w:numPr>
+          <w:ilvl w:val="0"/>
+          <w:numId w:val="3"/>
+        </w:numPr>
+        <w:tabs>
+          <w:tab w:val="left" w:pos="0"/>
+        </w:tabs>
+        <w:spacing w:after="0" w:line="240" w:lineRule="auto"/>
+      </w:pPr>
+      <w:r>
+        <w:t>Obtained solid knowledge of corporate banking services</w:t>
+      </w:r>
+    </w:p>
+    <w:p>
+      <w:pPr>
+        <w:pStyle w:val="ad"/>
+        <w:spacing w:after="0" w:line="240" w:lineRule="auto"/>
+      </w:pPr>
+      <w:r>
         <w:lastRenderedPageBreak/>
-        <w:t xml:space="preserve">Participated in customization of </w:t>
-      </w:r>
-      <w:proofErr w:type="spellStart"/>
-      <w:r>
-        <w:t>SugarCRM</w:t>
-      </w:r>
-      <w:proofErr w:type="spellEnd"/>
-      <w:r>
-        <w:t xml:space="preserve"> to internal needs – set of integrations and custom improvements for the systems: Internet Banking, Accounting System, Analytic System and United Data Storage</w:t>
-      </w:r>
-    </w:p>
-    <w:p>
-      <w:pPr>
-        <w:pStyle w:val="af2"/>
-        <w:numPr>
-          <w:ilvl w:val="0"/>
-          <w:numId w:val="3"/>
-        </w:numPr>
-        <w:tabs>
-          <w:tab w:val="left" w:pos="0"/>
-        </w:tabs>
-        <w:spacing w:after="0" w:line="240" w:lineRule="auto"/>
-      </w:pPr>
-      <w:r>
-        <w:t>Implemented real time performance monitoring for business critical systems using testing framework and monitoring system, Nagios</w:t>
-      </w:r>
-    </w:p>
-    <w:p>
-      <w:pPr>
-        <w:pStyle w:val="af2"/>
-        <w:numPr>
-          <w:ilvl w:val="0"/>
-          <w:numId w:val="3"/>
-        </w:numPr>
-        <w:tabs>
-          <w:tab w:val="left" w:pos="0"/>
-        </w:tabs>
-        <w:spacing w:after="0" w:line="240" w:lineRule="auto"/>
-      </w:pPr>
-      <w:r>
-        <w:t>Obtained solid knowledge of corporate banking services</w:t>
-      </w:r>
-    </w:p>
-    <w:p>
-      <w:pPr>
-        <w:pStyle w:val="ad"/>
-        <w:spacing w:after="0" w:line="240" w:lineRule="auto"/>
-      </w:pPr>
-      <w:r>
         <w:t>Environment: C++, C#, Python, Perl, PHP, STL, Boost, Oracle, MS SQL Server, MySQL, SVN,</w:t>
       </w:r>
     </w:p>
@@ -2115,12 +2189,29 @@
         <w:pStyle w:val="ad"/>
         <w:spacing w:after="0" w:line="240" w:lineRule="auto"/>
       </w:pPr>
+    </w:p>
+    <w:p>
+      <w:pPr>
+        <w:pStyle w:val="ad"/>
+        <w:spacing w:after="0" w:line="240" w:lineRule="auto"/>
+      </w:pPr>
+    </w:p>
+    <w:p>
+      <w:pPr>
+        <w:pStyle w:val="ad"/>
+        <w:spacing w:after="0" w:line="240" w:lineRule="auto"/>
+      </w:pPr>
+    </w:p>
+    <w:p>
+      <w:pPr>
+        <w:pStyle w:val="ad"/>
+        <w:spacing w:after="0" w:line="240" w:lineRule="auto"/>
+      </w:pPr>
       <w:r>
         <w:rPr>
           <w:rStyle w:val="a"/>
           <w:b/>
         </w:rPr>
-        <w:lastRenderedPageBreak/>
         <w:t>2006 – 2007, Senior Software Developer, CQG (</w:t>
       </w:r>
       <w:hyperlink r:id="rId11" w:tgtFrame="_top">
@@ -2155,6 +2246,7 @@
         <w:spacing w:after="0" w:line="240" w:lineRule="auto"/>
       </w:pPr>
       <w:r>
+        <w:lastRenderedPageBreak/>
         <w:t>Solution for all professional trader needs. It includes market coverage for futures, options, fixed income, foreign exchange, equities and indices. It incorporates several different interfaces – depth-of-market order book views, charts, spreadsheets.</w:t>
       </w:r>
     </w:p>
@@ -2713,15 +2805,6 @@
       </w:pPr>
       <w:r>
         <w:t>2001 – MS in Physics, Moscow Institute of Engineering Physics, Russia</w:t>
-      </w:r>
-    </w:p>
-    <w:p>
-      <w:pPr>
-        <w:pStyle w:val="ad"/>
-        <w:spacing w:after="0" w:line="240" w:lineRule="auto"/>
-      </w:pPr>
-      <w:r>
-        <w:t>1998 – BS in Physics, Kuban State University, Krasnodar, Russia</w:t>
       </w:r>
     </w:p>
     <w:p>

</xml_diff>